<commit_message>
added Document and PPT
</commit_message>
<xml_diff>
--- a/Internship_Completion_Report_InsureAI_Chidaraboina Nohitha.docx
+++ b/Internship_Completion_Report_InsureAI_Chidaraboina Nohitha.docx
@@ -1576,8 +1576,8 @@
         <w:tblLook w:val="04A0" w:firstRow="1" w:lastRow="0" w:firstColumn="1" w:lastColumn="0" w:noHBand="0" w:noVBand="1"/>
       </w:tblPr>
       <w:tblGrid>
-        <w:gridCol w:w="3382"/>
-        <w:gridCol w:w="5498"/>
+        <w:gridCol w:w="3285"/>
+        <w:gridCol w:w="5339"/>
       </w:tblGrid>
       <w:tr>
         <w:trPr>
@@ -3647,9 +3647,9 @@
         <w:tblLook w:val="04A0" w:firstRow="1" w:lastRow="0" w:firstColumn="1" w:lastColumn="0" w:noHBand="0" w:noVBand="1"/>
       </w:tblPr>
       <w:tblGrid>
-        <w:gridCol w:w="1702"/>
-        <w:gridCol w:w="3217"/>
-        <w:gridCol w:w="4581"/>
+        <w:gridCol w:w="1653"/>
+        <w:gridCol w:w="3124"/>
+        <w:gridCol w:w="4449"/>
       </w:tblGrid>
       <w:tr>
         <w:trPr>
@@ -4443,7 +4443,7 @@
                 <w:szCs w:val="24"/>
                 <w:lang w:val="en-IN"/>
               </w:rPr>
-              <w:t xml:space="preserve"> with complete CRUD operations. Implemented </w:t>
+              <w:t xml:space="preserve"> with complete CRUD </w:t>
             </w:r>
             <w:r>
               <w:rPr>
@@ -4453,7 +4453,7 @@
                 <w:lang w:val="en-IN"/>
               </w:rPr>
               <w:lastRenderedPageBreak/>
-              <w:t>repository layers and service classes.</w:t>
+              <w:t>operations. Implemented repository layers and service classes.</w:t>
             </w:r>
           </w:p>
         </w:tc>
@@ -4903,7 +4903,17 @@
                 <w:szCs w:val="24"/>
                 <w:lang w:val="en-IN"/>
               </w:rPr>
-              <w:t>Final testing, debugging, and deployment preparation. Documentation and presentation.</w:t>
+              <w:t xml:space="preserve">Final testing, debugging, and deployment preparation. </w:t>
+            </w:r>
+            <w:r>
+              <w:rPr>
+                <w:rFonts w:ascii="Arial" w:hAnsi="Arial" w:cs="Arial"/>
+                <w:sz w:val="24"/>
+                <w:szCs w:val="24"/>
+                <w:lang w:val="en-IN"/>
+              </w:rPr>
+              <w:lastRenderedPageBreak/>
+              <w:t>Documentation and presentation.</w:t>
             </w:r>
           </w:p>
         </w:tc>
@@ -4942,6 +4952,7 @@
                 <w:szCs w:val="24"/>
                 <w:lang w:val="en-IN"/>
               </w:rPr>
+              <w:lastRenderedPageBreak/>
               <w:t xml:space="preserve">Conducted comprehensive testing of all modules. Fixed integration bugs including </w:t>
             </w:r>
             <w:proofErr w:type="spellStart"/>
@@ -4962,7 +4973,17 @@
                 <w:szCs w:val="24"/>
                 <w:lang w:val="en-IN"/>
               </w:rPr>
-              <w:t xml:space="preserve"> errors and API endpoint mismatches. Prepared system documentation and deployment guide.</w:t>
+              <w:t xml:space="preserve"> errors and API endpoint mismatches. </w:t>
+            </w:r>
+            <w:r>
+              <w:rPr>
+                <w:rFonts w:ascii="Arial" w:hAnsi="Arial" w:cs="Arial"/>
+                <w:sz w:val="24"/>
+                <w:szCs w:val="24"/>
+                <w:lang w:val="en-IN"/>
+              </w:rPr>
+              <w:lastRenderedPageBreak/>
+              <w:t>Prepared system documentation and deployment guide.</w:t>
             </w:r>
           </w:p>
         </w:tc>
@@ -4994,7 +5015,6 @@
           <w:sz w:val="32"/>
           <w:szCs w:val="32"/>
         </w:rPr>
-        <w:lastRenderedPageBreak/>
         <w:t>5</w:t>
       </w:r>
       <w:r>
@@ -5026,9 +5046,9 @@
         <w:tblLook w:val="04A0" w:firstRow="1" w:lastRow="0" w:firstColumn="1" w:lastColumn="0" w:noHBand="0" w:noVBand="1"/>
       </w:tblPr>
       <w:tblGrid>
-        <w:gridCol w:w="2715"/>
-        <w:gridCol w:w="4518"/>
-        <w:gridCol w:w="1647"/>
+        <w:gridCol w:w="2662"/>
+        <w:gridCol w:w="4337"/>
+        <w:gridCol w:w="1625"/>
       </w:tblGrid>
       <w:tr>
         <w:trPr>
@@ -5966,6 +5986,7 @@
                 <w:szCs w:val="24"/>
                 <w:lang w:val="en-IN"/>
               </w:rPr>
+              <w:lastRenderedPageBreak/>
               <w:t>Final Submission</w:t>
             </w:r>
           </w:p>
@@ -6063,33 +6084,6 @@
     </w:p>
     <w:p>
       <w:pPr>
-        <w:spacing w:line="360" w:lineRule="auto"/>
-        <w:jc w:val="both"/>
-        <w:rPr>
-          <w:rFonts w:ascii="Arial" w:hAnsi="Arial" w:cs="Arial"/>
-        </w:rPr>
-      </w:pPr>
-    </w:p>
-    <w:p>
-      <w:pPr>
-        <w:spacing w:line="360" w:lineRule="auto"/>
-        <w:jc w:val="both"/>
-        <w:rPr>
-          <w:rFonts w:ascii="Arial" w:hAnsi="Arial" w:cs="Arial"/>
-        </w:rPr>
-      </w:pPr>
-    </w:p>
-    <w:p>
-      <w:pPr>
-        <w:spacing w:line="360" w:lineRule="auto"/>
-        <w:jc w:val="both"/>
-        <w:rPr>
-          <w:rFonts w:ascii="Arial" w:hAnsi="Arial" w:cs="Arial"/>
-        </w:rPr>
-      </w:pPr>
-    </w:p>
-    <w:p>
-      <w:pPr>
         <w:pStyle w:val="Heading1"/>
         <w:spacing w:line="360" w:lineRule="auto"/>
         <w:jc w:val="both"/>
@@ -6105,7 +6099,6 @@
           <w:sz w:val="32"/>
           <w:szCs w:val="32"/>
         </w:rPr>
-        <w:lastRenderedPageBreak/>
         <w:t>5b. Project execution details</w:t>
       </w:r>
     </w:p>
@@ -6574,6 +6567,7 @@
           <w:szCs w:val="24"/>
           <w:lang w:val="en-IN"/>
         </w:rPr>
+        <w:lastRenderedPageBreak/>
         <w:t xml:space="preserve">Fields: id, </w:t>
       </w:r>
       <w:proofErr w:type="spellStart"/>
@@ -6757,7 +6751,6 @@
           <w:szCs w:val="28"/>
           <w:lang w:val="en-IN"/>
         </w:rPr>
-        <w:lastRenderedPageBreak/>
         <w:t>Backend Implementation</w:t>
       </w:r>
     </w:p>
@@ -7275,6 +7268,7 @@
           <w:szCs w:val="24"/>
           <w:lang w:val="en-IN"/>
         </w:rPr>
+        <w:lastRenderedPageBreak/>
         <w:t>PUT /{id}/approve - Approve claim (Admin/Agent)</w:t>
       </w:r>
     </w:p>
@@ -7437,7 +7431,6 @@
           <w:rFonts w:ascii="Arial" w:hAnsi="Arial" w:cs="Arial"/>
           <w:lang w:val="en-IN"/>
         </w:rPr>
-        <w:lastRenderedPageBreak/>
         <w:t>PUT /{id} - Update appointment status</w:t>
       </w:r>
     </w:p>
@@ -7902,6 +7895,7 @@
           <w:szCs w:val="24"/>
           <w:lang w:val="en-IN"/>
         </w:rPr>
+        <w:lastRenderedPageBreak/>
         <w:t>Dynamic routing based on user roles</w:t>
       </w:r>
     </w:p>
@@ -8067,7 +8061,6 @@
           <w:szCs w:val="24"/>
           <w:lang w:val="en-IN"/>
         </w:rPr>
-        <w:lastRenderedPageBreak/>
         <w:t>Error handling and loading states</w:t>
       </w:r>
     </w:p>
@@ -8310,14 +8303,18 @@
         </w:rPr>
       </w:pPr>
       <w:r>
+        <w:rPr>
+          <w:noProof/>
+        </w:rPr>
+        <w:lastRenderedPageBreak/>
         <w:drawing>
-          <wp:anchor distT="0" distB="0" distL="114300" distR="114300" simplePos="0" relativeHeight="251587584" behindDoc="0" locked="0" layoutInCell="1" allowOverlap="1" wp14:anchorId="2D250D6E" wp14:editId="24B1F3F5">
+          <wp:anchor distT="0" distB="0" distL="114300" distR="114300" simplePos="0" relativeHeight="251587584" behindDoc="0" locked="0" layoutInCell="1" allowOverlap="1" wp14:anchorId="2D250D6E" wp14:editId="014719E8">
             <wp:simplePos x="0" y="0"/>
             <wp:positionH relativeFrom="column">
-              <wp:posOffset>1352061</wp:posOffset>
+              <wp:posOffset>1478915</wp:posOffset>
             </wp:positionH>
             <wp:positionV relativeFrom="paragraph">
-              <wp:posOffset>481379</wp:posOffset>
+              <wp:posOffset>405130</wp:posOffset>
             </wp:positionV>
             <wp:extent cx="3031490" cy="3769995"/>
             <wp:effectExtent l="0" t="0" r="0" b="1905"/>
@@ -8403,7 +8400,40 @@
           <w:szCs w:val="24"/>
           <w:lang w:val="en-IN"/>
         </w:rPr>
-        <w:t xml:space="preserve">                 Fig 1: </w:t>
+        <w:t xml:space="preserve">          </w:t>
+      </w:r>
+      <w:r>
+        <w:rPr>
+          <w:rFonts w:ascii="Arial" w:hAnsi="Arial" w:cs="Arial"/>
+          <w:sz w:val="24"/>
+          <w:szCs w:val="24"/>
+          <w:lang w:val="en-IN"/>
+        </w:rPr>
+        <w:t xml:space="preserve">         </w:t>
+      </w:r>
+    </w:p>
+    <w:p>
+      <w:pPr>
+        <w:tabs>
+          <w:tab w:val="left" w:pos="6402"/>
+        </w:tabs>
+        <w:ind w:left="720"/>
+        <w:jc w:val="center"/>
+        <w:rPr>
+          <w:rFonts w:ascii="Arial" w:hAnsi="Arial" w:cs="Arial"/>
+          <w:sz w:val="24"/>
+          <w:szCs w:val="24"/>
+          <w:lang w:val="en-IN"/>
+        </w:rPr>
+      </w:pPr>
+      <w:r>
+        <w:rPr>
+          <w:rFonts w:ascii="Arial" w:hAnsi="Arial" w:cs="Arial"/>
+          <w:sz w:val="24"/>
+          <w:szCs w:val="24"/>
+          <w:lang w:val="en-IN"/>
+        </w:rPr>
+        <w:t xml:space="preserve">Fig 1: </w:t>
       </w:r>
       <w:r>
         <w:rPr>
@@ -8431,6 +8461,144 @@
         <w:tabs>
           <w:tab w:val="left" w:pos="6402"/>
         </w:tabs>
+        <w:ind w:left="720"/>
+        <w:rPr>
+          <w:rFonts w:ascii="Arial" w:hAnsi="Arial" w:cs="Arial"/>
+          <w:sz w:val="24"/>
+          <w:szCs w:val="24"/>
+          <w:lang w:val="en-IN"/>
+        </w:rPr>
+      </w:pPr>
+      <w:r>
+        <w:rPr>
+          <w:noProof/>
+        </w:rPr>
+        <w:drawing>
+          <wp:anchor distT="0" distB="0" distL="114300" distR="114300" simplePos="0" relativeHeight="251640832" behindDoc="0" locked="0" layoutInCell="1" allowOverlap="1" wp14:anchorId="1A7B3FDE" wp14:editId="1B722F72">
+            <wp:simplePos x="0" y="0"/>
+            <wp:positionH relativeFrom="margin">
+              <wp:posOffset>-17145</wp:posOffset>
+            </wp:positionH>
+            <wp:positionV relativeFrom="paragraph">
+              <wp:posOffset>399415</wp:posOffset>
+            </wp:positionV>
+            <wp:extent cx="5486400" cy="2416175"/>
+            <wp:effectExtent l="0" t="0" r="0" b="3175"/>
+            <wp:wrapTopAndBottom/>
+            <wp:docPr id="1166499091" name="Picture 3"/>
+            <wp:cNvGraphicFramePr>
+              <a:graphicFrameLocks xmlns:a="http://schemas.openxmlformats.org/drawingml/2006/main" noChangeAspect="1"/>
+            </wp:cNvGraphicFramePr>
+            <a:graphic xmlns:a="http://schemas.openxmlformats.org/drawingml/2006/main">
+              <a:graphicData uri="http://schemas.openxmlformats.org/drawingml/2006/picture">
+                <pic:pic xmlns:pic="http://schemas.openxmlformats.org/drawingml/2006/picture">
+                  <pic:nvPicPr>
+                    <pic:cNvPr id="0" name="Picture 4"/>
+                    <pic:cNvPicPr>
+                      <a:picLocks noChangeAspect="1" noChangeArrowheads="1"/>
+                    </pic:cNvPicPr>
+                  </pic:nvPicPr>
+                  <pic:blipFill>
+                    <a:blip r:embed="rId9">
+                      <a:extLst>
+                        <a:ext uri="{28A0092B-C50C-407E-A947-70E740481C1C}">
+                          <a14:useLocalDpi xmlns:a14="http://schemas.microsoft.com/office/drawing/2010/main" val="0"/>
+                        </a:ext>
+                      </a:extLst>
+                    </a:blip>
+                    <a:srcRect/>
+                    <a:stretch>
+                      <a:fillRect/>
+                    </a:stretch>
+                  </pic:blipFill>
+                  <pic:spPr bwMode="auto">
+                    <a:xfrm>
+                      <a:off x="0" y="0"/>
+                      <a:ext cx="5486400" cy="2416175"/>
+                    </a:xfrm>
+                    <a:prstGeom prst="rect">
+                      <a:avLst/>
+                    </a:prstGeom>
+                    <a:noFill/>
+                    <a:ln>
+                      <a:noFill/>
+                    </a:ln>
+                  </pic:spPr>
+                </pic:pic>
+              </a:graphicData>
+            </a:graphic>
+            <wp14:sizeRelH relativeFrom="page">
+              <wp14:pctWidth>0</wp14:pctWidth>
+            </wp14:sizeRelH>
+            <wp14:sizeRelV relativeFrom="page">
+              <wp14:pctHeight>0</wp14:pctHeight>
+            </wp14:sizeRelV>
+          </wp:anchor>
+        </w:drawing>
+      </w:r>
+    </w:p>
+    <w:p>
+      <w:pPr>
+        <w:tabs>
+          <w:tab w:val="left" w:pos="6402"/>
+        </w:tabs>
+        <w:ind w:left="720"/>
+        <w:rPr>
+          <w:rFonts w:ascii="Arial" w:hAnsi="Arial" w:cs="Arial"/>
+          <w:sz w:val="24"/>
+          <w:szCs w:val="24"/>
+          <w:lang w:val="en-IN"/>
+        </w:rPr>
+      </w:pPr>
+    </w:p>
+    <w:p>
+      <w:pPr>
+        <w:tabs>
+          <w:tab w:val="left" w:pos="6402"/>
+        </w:tabs>
+        <w:ind w:left="720"/>
+        <w:rPr>
+          <w:rFonts w:ascii="Arial" w:hAnsi="Arial" w:cs="Arial"/>
+          <w:sz w:val="24"/>
+          <w:szCs w:val="24"/>
+          <w:lang w:val="en-IN"/>
+        </w:rPr>
+      </w:pPr>
+      <w:r>
+        <w:rPr>
+          <w:rFonts w:ascii="Arial" w:hAnsi="Arial" w:cs="Arial"/>
+          <w:sz w:val="24"/>
+          <w:szCs w:val="24"/>
+          <w:lang w:val="en-IN"/>
+        </w:rPr>
+        <w:t xml:space="preserve">Fig 2: </w:t>
+      </w:r>
+      <w:r>
+        <w:rPr>
+          <w:rFonts w:ascii="Arial" w:hAnsi="Arial" w:cs="Arial"/>
+          <w:b/>
+          <w:bCs/>
+          <w:sz w:val="24"/>
+          <w:szCs w:val="24"/>
+          <w:lang w:val="en-IN"/>
+        </w:rPr>
+        <w:t>Claims Submission Form</w:t>
+      </w:r>
+      <w:r>
+        <w:rPr>
+          <w:rFonts w:ascii="Arial" w:hAnsi="Arial" w:cs="Arial"/>
+          <w:sz w:val="24"/>
+          <w:szCs w:val="24"/>
+          <w:lang w:val="en-IN"/>
+        </w:rPr>
+        <w:t> - Customer claim submission interface</w:t>
+      </w:r>
+    </w:p>
+    <w:p>
+      <w:pPr>
+        <w:tabs>
+          <w:tab w:val="left" w:pos="6402"/>
+        </w:tabs>
         <w:rPr>
           <w:rFonts w:ascii="Arial" w:hAnsi="Arial" w:cs="Arial"/>
           <w:sz w:val="24"/>
@@ -8444,13 +8612,13 @@
         </w:rPr>
         <w:lastRenderedPageBreak/>
         <w:drawing>
-          <wp:anchor distT="0" distB="0" distL="114300" distR="114300" simplePos="0" relativeHeight="251607040" behindDoc="0" locked="0" layoutInCell="1" allowOverlap="1" wp14:anchorId="3EEE7F14" wp14:editId="476637FB">
+          <wp:anchor distT="0" distB="0" distL="114300" distR="114300" simplePos="0" relativeHeight="251607040" behindDoc="0" locked="0" layoutInCell="1" allowOverlap="1" wp14:anchorId="3EEE7F14" wp14:editId="5538D40E">
             <wp:simplePos x="0" y="0"/>
-            <wp:positionH relativeFrom="column">
-              <wp:posOffset>1661</wp:posOffset>
+            <wp:positionH relativeFrom="margin">
+              <wp:align>right</wp:align>
             </wp:positionH>
             <wp:positionV relativeFrom="paragraph">
-              <wp:posOffset>87532</wp:posOffset>
+              <wp:posOffset>206375</wp:posOffset>
             </wp:positionV>
             <wp:extent cx="5486400" cy="2402205"/>
             <wp:effectExtent l="0" t="0" r="0" b="0"/>
@@ -8469,7 +8637,7 @@
                     </pic:cNvPicPr>
                   </pic:nvPicPr>
                   <pic:blipFill>
-                    <a:blip r:embed="rId9">
+                    <a:blip r:embed="rId10">
                       <a:extLst>
                         <a:ext uri="{28A0092B-C50C-407E-A947-70E740481C1C}">
                           <a14:useLocalDpi xmlns:a14="http://schemas.microsoft.com/office/drawing/2010/main" val="0"/>
@@ -8512,6 +8680,7 @@
         <w:tabs>
           <w:tab w:val="left" w:pos="6402"/>
         </w:tabs>
+        <w:ind w:left="720"/>
         <w:jc w:val="center"/>
         <w:rPr>
           <w:rFonts w:ascii="Arial" w:hAnsi="Arial" w:cs="Arial"/>
@@ -8520,249 +8689,108 @@
           <w:lang w:val="en-IN"/>
         </w:rPr>
       </w:pPr>
+    </w:p>
+    <w:p>
+      <w:pPr>
+        <w:tabs>
+          <w:tab w:val="left" w:pos="6402"/>
+        </w:tabs>
+        <w:ind w:left="720"/>
+        <w:jc w:val="center"/>
+        <w:rPr>
+          <w:rFonts w:ascii="Arial" w:hAnsi="Arial" w:cs="Arial"/>
+          <w:sz w:val="24"/>
+          <w:szCs w:val="24"/>
+          <w:lang w:val="en-IN"/>
+        </w:rPr>
+      </w:pPr>
+      <w:r>
+        <w:rPr>
+          <w:rFonts w:ascii="Arial" w:hAnsi="Arial" w:cs="Arial"/>
+          <w:sz w:val="24"/>
+          <w:szCs w:val="24"/>
+          <w:lang w:val="en-IN"/>
+        </w:rPr>
+        <w:t xml:space="preserve">Fig </w:t>
+      </w:r>
+      <w:r>
+        <w:rPr>
+          <w:rFonts w:ascii="Arial" w:hAnsi="Arial" w:cs="Arial"/>
+          <w:sz w:val="24"/>
+          <w:szCs w:val="24"/>
+          <w:lang w:val="en-IN"/>
+        </w:rPr>
+        <w:t>3</w:t>
+      </w:r>
+      <w:r>
+        <w:rPr>
+          <w:rFonts w:ascii="Arial" w:hAnsi="Arial" w:cs="Arial"/>
+          <w:sz w:val="24"/>
+          <w:szCs w:val="24"/>
+          <w:lang w:val="en-IN"/>
+        </w:rPr>
+        <w:t xml:space="preserve">: </w:t>
+      </w:r>
+      <w:r>
+        <w:rPr>
+          <w:rFonts w:ascii="Arial" w:hAnsi="Arial" w:cs="Arial"/>
+          <w:b/>
+          <w:bCs/>
+          <w:sz w:val="24"/>
+          <w:szCs w:val="24"/>
+          <w:lang w:val="en-IN"/>
+        </w:rPr>
+        <w:t>Admin Dashboard</w:t>
+      </w:r>
+      <w:r>
+        <w:rPr>
+          <w:rFonts w:ascii="Arial" w:hAnsi="Arial" w:cs="Arial"/>
+          <w:sz w:val="24"/>
+          <w:szCs w:val="24"/>
+          <w:lang w:val="en-IN"/>
+        </w:rPr>
+        <w:t> - Overview with statistics (total users, policies, claims)</w:t>
+      </w:r>
+    </w:p>
+    <w:p>
+      <w:pPr>
+        <w:tabs>
+          <w:tab w:val="left" w:pos="6402"/>
+        </w:tabs>
+        <w:ind w:left="360"/>
+        <w:rPr>
+          <w:rFonts w:ascii="Arial" w:hAnsi="Arial" w:cs="Arial"/>
+          <w:sz w:val="24"/>
+          <w:szCs w:val="24"/>
+          <w:lang w:val="en-IN"/>
+        </w:rPr>
+      </w:pPr>
+    </w:p>
+    <w:p>
+      <w:pPr>
+        <w:tabs>
+          <w:tab w:val="left" w:pos="6402"/>
+        </w:tabs>
+        <w:jc w:val="center"/>
+        <w:rPr>
+          <w:rFonts w:ascii="Arial" w:hAnsi="Arial" w:cs="Arial"/>
+          <w:sz w:val="24"/>
+          <w:szCs w:val="24"/>
+          <w:lang w:val="en-IN"/>
+        </w:rPr>
+      </w:pPr>
       <w:r>
         <w:rPr>
           <w:noProof/>
         </w:rPr>
         <w:drawing>
-          <wp:anchor distT="0" distB="0" distL="114300" distR="114300" simplePos="0" relativeHeight="251640832" behindDoc="0" locked="0" layoutInCell="1" allowOverlap="1" wp14:anchorId="1A7B3FDE" wp14:editId="4A58D4DB">
+          <wp:anchor distT="0" distB="0" distL="114300" distR="114300" simplePos="0" relativeHeight="251626496" behindDoc="0" locked="0" layoutInCell="1" allowOverlap="1" wp14:anchorId="08B919E4" wp14:editId="1EC070BB">
             <wp:simplePos x="0" y="0"/>
-            <wp:positionH relativeFrom="column">
-              <wp:posOffset>6350</wp:posOffset>
+            <wp:positionH relativeFrom="margin">
+              <wp:align>right</wp:align>
             </wp:positionH>
             <wp:positionV relativeFrom="paragraph">
-              <wp:posOffset>425548</wp:posOffset>
-            </wp:positionV>
-            <wp:extent cx="5486400" cy="2416175"/>
-            <wp:effectExtent l="0" t="0" r="0" b="3175"/>
-            <wp:wrapTopAndBottom/>
-            <wp:docPr id="1166499091" name="Picture 3"/>
-            <wp:cNvGraphicFramePr>
-              <a:graphicFrameLocks xmlns:a="http://schemas.openxmlformats.org/drawingml/2006/main" noChangeAspect="1"/>
-            </wp:cNvGraphicFramePr>
-            <a:graphic xmlns:a="http://schemas.openxmlformats.org/drawingml/2006/main">
-              <a:graphicData uri="http://schemas.openxmlformats.org/drawingml/2006/picture">
-                <pic:pic xmlns:pic="http://schemas.openxmlformats.org/drawingml/2006/picture">
-                  <pic:nvPicPr>
-                    <pic:cNvPr id="0" name="Picture 4"/>
-                    <pic:cNvPicPr>
-                      <a:picLocks noChangeAspect="1" noChangeArrowheads="1"/>
-                    </pic:cNvPicPr>
-                  </pic:nvPicPr>
-                  <pic:blipFill>
-                    <a:blip r:embed="rId10">
-                      <a:extLst>
-                        <a:ext uri="{28A0092B-C50C-407E-A947-70E740481C1C}">
-                          <a14:useLocalDpi xmlns:a14="http://schemas.microsoft.com/office/drawing/2010/main" val="0"/>
-                        </a:ext>
-                      </a:extLst>
-                    </a:blip>
-                    <a:srcRect/>
-                    <a:stretch>
-                      <a:fillRect/>
-                    </a:stretch>
-                  </pic:blipFill>
-                  <pic:spPr bwMode="auto">
-                    <a:xfrm>
-                      <a:off x="0" y="0"/>
-                      <a:ext cx="5486400" cy="2416175"/>
-                    </a:xfrm>
-                    <a:prstGeom prst="rect">
-                      <a:avLst/>
-                    </a:prstGeom>
-                    <a:noFill/>
-                    <a:ln>
-                      <a:noFill/>
-                    </a:ln>
-                  </pic:spPr>
-                </pic:pic>
-              </a:graphicData>
-            </a:graphic>
-            <wp14:sizeRelH relativeFrom="page">
-              <wp14:pctWidth>0</wp14:pctWidth>
-            </wp14:sizeRelH>
-            <wp14:sizeRelV relativeFrom="page">
-              <wp14:pctHeight>0</wp14:pctHeight>
-            </wp14:sizeRelV>
-          </wp:anchor>
-        </w:drawing>
-      </w:r>
-      <w:r>
-        <w:rPr>
-          <w:rFonts w:ascii="Arial" w:hAnsi="Arial" w:cs="Arial"/>
-          <w:sz w:val="24"/>
-          <w:szCs w:val="24"/>
-          <w:lang w:val="en-IN"/>
-        </w:rPr>
-        <w:t xml:space="preserve">Fig 2: </w:t>
-      </w:r>
-      <w:r>
-        <w:rPr>
-          <w:rFonts w:ascii="Arial" w:hAnsi="Arial" w:cs="Arial"/>
-          <w:b/>
-          <w:bCs/>
-          <w:sz w:val="24"/>
-          <w:szCs w:val="24"/>
-          <w:lang w:val="en-IN"/>
-        </w:rPr>
-        <w:t>Admin Dashboard</w:t>
-      </w:r>
-      <w:r>
-        <w:rPr>
-          <w:rFonts w:ascii="Arial" w:hAnsi="Arial" w:cs="Arial"/>
-          <w:sz w:val="24"/>
-          <w:szCs w:val="24"/>
-          <w:lang w:val="en-IN"/>
-        </w:rPr>
-        <w:t> - Overview with statistics (total users, policies, claims)</w:t>
-      </w:r>
-    </w:p>
-    <w:p>
-      <w:pPr>
-        <w:tabs>
-          <w:tab w:val="left" w:pos="6402"/>
-        </w:tabs>
-        <w:rPr>
-          <w:rFonts w:ascii="Arial" w:hAnsi="Arial" w:cs="Arial"/>
-          <w:sz w:val="24"/>
-          <w:szCs w:val="24"/>
-          <w:lang w:val="en-IN"/>
-        </w:rPr>
-      </w:pPr>
-    </w:p>
-    <w:p>
-      <w:pPr>
-        <w:tabs>
-          <w:tab w:val="left" w:pos="6402"/>
-        </w:tabs>
-        <w:jc w:val="center"/>
-        <w:rPr>
-          <w:rFonts w:ascii="Arial" w:hAnsi="Arial" w:cs="Arial"/>
-          <w:sz w:val="24"/>
-          <w:szCs w:val="24"/>
-          <w:lang w:val="en-IN"/>
-        </w:rPr>
-      </w:pPr>
-      <w:r>
-        <w:rPr>
-          <w:rFonts w:ascii="Arial" w:hAnsi="Arial" w:cs="Arial"/>
-          <w:sz w:val="24"/>
-          <w:szCs w:val="24"/>
-          <w:lang w:val="en-IN"/>
-        </w:rPr>
-        <w:t xml:space="preserve">Fig 3: </w:t>
-      </w:r>
-      <w:r>
-        <w:rPr>
-          <w:rFonts w:ascii="Arial" w:hAnsi="Arial" w:cs="Arial"/>
-          <w:b/>
-          <w:bCs/>
-          <w:sz w:val="24"/>
-          <w:szCs w:val="24"/>
-          <w:lang w:val="en-IN"/>
-        </w:rPr>
-        <w:t>Claims Submission Form</w:t>
-      </w:r>
-      <w:r>
-        <w:rPr>
-          <w:rFonts w:ascii="Arial" w:hAnsi="Arial" w:cs="Arial"/>
-          <w:sz w:val="24"/>
-          <w:szCs w:val="24"/>
-          <w:lang w:val="en-IN"/>
-        </w:rPr>
-        <w:t> - Customer claim submission interface</w:t>
-      </w:r>
-    </w:p>
-    <w:p>
-      <w:pPr>
-        <w:tabs>
-          <w:tab w:val="left" w:pos="6402"/>
-        </w:tabs>
-        <w:ind w:left="360"/>
-        <w:rPr>
-          <w:rFonts w:ascii="Arial" w:hAnsi="Arial" w:cs="Arial"/>
-          <w:sz w:val="24"/>
-          <w:szCs w:val="24"/>
-          <w:lang w:val="en-IN"/>
-        </w:rPr>
-      </w:pPr>
-    </w:p>
-    <w:p>
-      <w:pPr>
-        <w:tabs>
-          <w:tab w:val="left" w:pos="6402"/>
-        </w:tabs>
-        <w:jc w:val="center"/>
-        <w:rPr>
-          <w:rFonts w:ascii="Arial" w:hAnsi="Arial" w:cs="Arial"/>
-          <w:sz w:val="24"/>
-          <w:szCs w:val="24"/>
-          <w:lang w:val="en-IN"/>
-        </w:rPr>
-      </w:pPr>
-    </w:p>
-    <w:p>
-      <w:pPr>
-        <w:rPr>
-          <w:rFonts w:ascii="Arial" w:hAnsi="Arial" w:cs="Arial"/>
-          <w:sz w:val="24"/>
-          <w:szCs w:val="24"/>
-          <w:lang w:val="en-IN"/>
-        </w:rPr>
-      </w:pPr>
-    </w:p>
-    <w:p>
-      <w:pPr>
-        <w:rPr>
-          <w:rFonts w:ascii="Arial" w:hAnsi="Arial" w:cs="Arial"/>
-          <w:sz w:val="24"/>
-          <w:szCs w:val="24"/>
-          <w:lang w:val="en-IN"/>
-        </w:rPr>
-      </w:pPr>
-    </w:p>
-    <w:p>
-      <w:pPr>
-        <w:rPr>
-          <w:rFonts w:ascii="Arial" w:hAnsi="Arial" w:cs="Arial"/>
-          <w:sz w:val="24"/>
-          <w:szCs w:val="24"/>
-          <w:lang w:val="en-IN"/>
-        </w:rPr>
-      </w:pPr>
-    </w:p>
-    <w:p>
-      <w:pPr>
-        <w:rPr>
-          <w:rFonts w:ascii="Arial" w:hAnsi="Arial" w:cs="Arial"/>
-          <w:sz w:val="24"/>
-          <w:szCs w:val="24"/>
-          <w:lang w:val="en-IN"/>
-        </w:rPr>
-      </w:pPr>
-    </w:p>
-    <w:p>
-      <w:pPr>
-        <w:rPr>
-          <w:rFonts w:ascii="Arial" w:hAnsi="Arial" w:cs="Arial"/>
-          <w:sz w:val="24"/>
-          <w:szCs w:val="24"/>
-          <w:lang w:val="en-IN"/>
-        </w:rPr>
-      </w:pPr>
-      <w:r>
-        <w:rPr>
-          <w:noProof/>
-        </w:rPr>
-        <w:lastRenderedPageBreak/>
-        <w:drawing>
-          <wp:anchor distT="0" distB="0" distL="114300" distR="114300" simplePos="0" relativeHeight="251626496" behindDoc="0" locked="0" layoutInCell="1" allowOverlap="1" wp14:anchorId="08B919E4" wp14:editId="0A66F642">
-            <wp:simplePos x="0" y="0"/>
-            <wp:positionH relativeFrom="column">
-              <wp:posOffset>684</wp:posOffset>
-            </wp:positionH>
-            <wp:positionV relativeFrom="paragraph">
-              <wp:posOffset>-555674</wp:posOffset>
+              <wp:posOffset>64770</wp:posOffset>
             </wp:positionV>
             <wp:extent cx="5486400" cy="2401570"/>
             <wp:effectExtent l="0" t="0" r="0" b="0"/>
@@ -8831,8 +8859,69 @@
       </w:pPr>
       <w:r>
         <w:rPr>
+          <w:rFonts w:ascii="Arial" w:hAnsi="Arial" w:cs="Arial"/>
+          <w:sz w:val="24"/>
+          <w:szCs w:val="24"/>
+          <w:lang w:val="en-IN"/>
+        </w:rPr>
+        <w:t xml:space="preserve">Fig 4: </w:t>
+      </w:r>
+      <w:r>
+        <w:rPr>
+          <w:rFonts w:ascii="Arial" w:hAnsi="Arial" w:cs="Arial"/>
+          <w:b/>
+          <w:bCs/>
+          <w:sz w:val="24"/>
+          <w:szCs w:val="24"/>
+          <w:lang w:val="en-IN"/>
+        </w:rPr>
+        <w:t>Policy Management Page</w:t>
+      </w:r>
+      <w:r>
+        <w:rPr>
+          <w:rFonts w:ascii="Arial" w:hAnsi="Arial" w:cs="Arial"/>
+          <w:sz w:val="24"/>
+          <w:szCs w:val="24"/>
+          <w:lang w:val="en-IN"/>
+        </w:rPr>
+        <w:t> - List of available insurance policies</w:t>
+      </w:r>
+    </w:p>
+    <w:p>
+      <w:pPr>
+        <w:rPr>
+          <w:rFonts w:ascii="Arial" w:hAnsi="Arial" w:cs="Arial"/>
+          <w:sz w:val="24"/>
+          <w:szCs w:val="24"/>
+          <w:lang w:val="en-IN"/>
+        </w:rPr>
+      </w:pPr>
+    </w:p>
+    <w:p>
+      <w:pPr>
+        <w:rPr>
+          <w:rFonts w:ascii="Arial" w:hAnsi="Arial" w:cs="Arial"/>
+          <w:sz w:val="24"/>
+          <w:szCs w:val="24"/>
+          <w:lang w:val="en-IN"/>
+        </w:rPr>
+      </w:pPr>
+    </w:p>
+    <w:p>
+      <w:pPr>
+        <w:jc w:val="center"/>
+        <w:rPr>
+          <w:rFonts w:ascii="Arial" w:hAnsi="Arial" w:cs="Arial"/>
+          <w:sz w:val="24"/>
+          <w:szCs w:val="24"/>
+          <w:lang w:val="en-IN"/>
+        </w:rPr>
+      </w:pPr>
+      <w:r>
+        <w:rPr>
           <w:noProof/>
         </w:rPr>
+        <w:lastRenderedPageBreak/>
         <w:drawing>
           <wp:anchor distT="0" distB="0" distL="114300" distR="114300" simplePos="0" relativeHeight="251651072" behindDoc="0" locked="0" layoutInCell="1" allowOverlap="1" wp14:anchorId="4F8C8638" wp14:editId="1303E018">
             <wp:simplePos x="0" y="0"/>
@@ -8963,35 +9052,6 @@
           </wp:anchor>
         </w:drawing>
       </w:r>
-      <w:r>
-        <w:rPr>
-          <w:rFonts w:ascii="Arial" w:hAnsi="Arial" w:cs="Arial"/>
-          <w:sz w:val="24"/>
-          <w:szCs w:val="24"/>
-          <w:lang w:val="en-IN"/>
-        </w:rPr>
-        <w:t xml:space="preserve">Fig 4: </w:t>
-      </w:r>
-      <w:r>
-        <w:rPr>
-          <w:rFonts w:ascii="Arial" w:hAnsi="Arial" w:cs="Arial"/>
-          <w:b/>
-          <w:bCs/>
-          <w:sz w:val="24"/>
-          <w:szCs w:val="24"/>
-          <w:lang w:val="en-IN"/>
-        </w:rPr>
-        <w:t>Policy Management Page</w:t>
-      </w:r>
-      <w:r>
-        <w:rPr>
-          <w:rFonts w:ascii="Arial" w:hAnsi="Arial" w:cs="Arial"/>
-          <w:sz w:val="24"/>
-          <w:szCs w:val="24"/>
-          <w:lang w:val="en-IN"/>
-        </w:rPr>
-        <w:t> - List of available insurance policies</w:t>
-      </w:r>
     </w:p>
     <w:p>
       <w:pPr>
@@ -9013,135 +9073,6 @@
           <w:lang w:val="en-IN"/>
         </w:rPr>
       </w:pPr>
-      <w:r>
-        <w:rPr>
-          <w:rFonts w:ascii="Arial" w:hAnsi="Arial" w:cs="Arial"/>
-          <w:sz w:val="24"/>
-          <w:szCs w:val="24"/>
-          <w:lang w:val="en-IN"/>
-        </w:rPr>
-        <w:t xml:space="preserve">Fig 5: </w:t>
-      </w:r>
-      <w:r>
-        <w:rPr>
-          <w:rFonts w:ascii="Arial" w:hAnsi="Arial" w:cs="Arial"/>
-          <w:b/>
-          <w:bCs/>
-          <w:sz w:val="24"/>
-          <w:szCs w:val="24"/>
-          <w:lang w:val="en-IN"/>
-        </w:rPr>
-        <w:t>Claims Management Dashboard</w:t>
-      </w:r>
-      <w:r>
-        <w:rPr>
-          <w:rFonts w:ascii="Arial" w:hAnsi="Arial" w:cs="Arial"/>
-          <w:sz w:val="24"/>
-          <w:szCs w:val="24"/>
-          <w:lang w:val="en-IN"/>
-        </w:rPr>
-        <w:t> - Admin/Agent view for approving claims</w:t>
-      </w:r>
-    </w:p>
-    <w:p>
-      <w:pPr>
-        <w:rPr>
-          <w:rFonts w:ascii="Arial" w:hAnsi="Arial" w:cs="Arial"/>
-          <w:sz w:val="24"/>
-          <w:szCs w:val="24"/>
-          <w:lang w:val="en-IN"/>
-        </w:rPr>
-      </w:pPr>
-    </w:p>
-    <w:p>
-      <w:pPr>
-        <w:rPr>
-          <w:rFonts w:ascii="Arial" w:hAnsi="Arial" w:cs="Arial"/>
-          <w:sz w:val="24"/>
-          <w:szCs w:val="24"/>
-          <w:lang w:val="en-IN"/>
-        </w:rPr>
-      </w:pPr>
-    </w:p>
-    <w:p>
-      <w:pPr>
-        <w:rPr>
-          <w:rFonts w:ascii="Arial" w:hAnsi="Arial" w:cs="Arial"/>
-          <w:sz w:val="24"/>
-          <w:szCs w:val="24"/>
-          <w:lang w:val="en-IN"/>
-        </w:rPr>
-      </w:pPr>
-    </w:p>
-    <w:p/>
-    <w:p>
-      <w:pPr>
-        <w:pStyle w:val="Heading1"/>
-        <w:spacing w:line="360" w:lineRule="auto"/>
-        <w:jc w:val="center"/>
-        <w:rPr>
-          <w:rFonts w:ascii="Arial" w:hAnsi="Arial" w:cs="Arial"/>
-          <w:color w:val="000000" w:themeColor="text1"/>
-          <w:sz w:val="24"/>
-          <w:szCs w:val="24"/>
-          <w:lang w:val="en-IN"/>
-        </w:rPr>
-      </w:pPr>
-      <w:r>
-        <w:rPr>
-          <w:rFonts w:ascii="Arial" w:hAnsi="Arial" w:cs="Arial"/>
-          <w:b w:val="0"/>
-          <w:bCs w:val="0"/>
-          <w:color w:val="000000" w:themeColor="text1"/>
-          <w:sz w:val="24"/>
-          <w:szCs w:val="24"/>
-          <w:lang w:val="en-IN"/>
-        </w:rPr>
-        <w:lastRenderedPageBreak/>
-        <w:drawing>
-          <wp:anchor distT="0" distB="0" distL="114300" distR="114300" simplePos="0" relativeHeight="251743232" behindDoc="0" locked="0" layoutInCell="1" allowOverlap="1" wp14:anchorId="3B0064D2" wp14:editId="34FD983D">
-            <wp:simplePos x="0" y="0"/>
-            <wp:positionH relativeFrom="column">
-              <wp:posOffset>6057</wp:posOffset>
-            </wp:positionH>
-            <wp:positionV relativeFrom="paragraph">
-              <wp:posOffset>2691862</wp:posOffset>
-            </wp:positionV>
-            <wp:extent cx="5486400" cy="2010410"/>
-            <wp:effectExtent l="0" t="0" r="0" b="8890"/>
-            <wp:wrapTopAndBottom/>
-            <wp:docPr id="26506541" name="Picture 1"/>
-            <wp:cNvGraphicFramePr>
-              <a:graphicFrameLocks xmlns:a="http://schemas.openxmlformats.org/drawingml/2006/main" noChangeAspect="1"/>
-            </wp:cNvGraphicFramePr>
-            <a:graphic xmlns:a="http://schemas.openxmlformats.org/drawingml/2006/main">
-              <a:graphicData uri="http://schemas.openxmlformats.org/drawingml/2006/picture">
-                <pic:pic xmlns:pic="http://schemas.openxmlformats.org/drawingml/2006/picture">
-                  <pic:nvPicPr>
-                    <pic:cNvPr id="26506541" name=""/>
-                    <pic:cNvPicPr/>
-                  </pic:nvPicPr>
-                  <pic:blipFill>
-                    <a:blip r:embed="rId14"/>
-                    <a:stretch>
-                      <a:fillRect/>
-                    </a:stretch>
-                  </pic:blipFill>
-                  <pic:spPr>
-                    <a:xfrm>
-                      <a:off x="0" y="0"/>
-                      <a:ext cx="5486400" cy="2010410"/>
-                    </a:xfrm>
-                    <a:prstGeom prst="rect">
-                      <a:avLst/>
-                    </a:prstGeom>
-                  </pic:spPr>
-                </pic:pic>
-              </a:graphicData>
-            </a:graphic>
-          </wp:anchor>
-        </w:drawing>
-      </w:r>
       <w:r>
         <w:rPr>
           <w:rFonts w:ascii="Arial" w:hAnsi="Arial" w:cs="Arial"/>
@@ -9151,13 +9082,13 @@
           <w:szCs w:val="32"/>
         </w:rPr>
         <w:drawing>
-          <wp:anchor distT="0" distB="0" distL="114300" distR="114300" simplePos="0" relativeHeight="251683840" behindDoc="0" locked="0" layoutInCell="1" allowOverlap="1" wp14:anchorId="23EC55A5" wp14:editId="03F42C77">
+          <wp:anchor distT="0" distB="0" distL="114300" distR="114300" simplePos="0" relativeHeight="251683840" behindDoc="0" locked="0" layoutInCell="1" allowOverlap="1" wp14:anchorId="23EC55A5" wp14:editId="256CA022">
             <wp:simplePos x="0" y="0"/>
-            <wp:positionH relativeFrom="column">
-              <wp:posOffset>0</wp:posOffset>
+            <wp:positionH relativeFrom="margin">
+              <wp:align>right</wp:align>
             </wp:positionH>
             <wp:positionV relativeFrom="paragraph">
-              <wp:posOffset>37319</wp:posOffset>
+              <wp:posOffset>621665</wp:posOffset>
             </wp:positionV>
             <wp:extent cx="5486400" cy="2098040"/>
             <wp:effectExtent l="0" t="0" r="0" b="0"/>
@@ -9176,7 +9107,7 @@
                     </pic:cNvPicPr>
                   </pic:nvPicPr>
                   <pic:blipFill>
-                    <a:blip r:embed="rId15">
+                    <a:blip r:embed="rId14">
                       <a:extLst>
                         <a:ext uri="{28A0092B-C50C-407E-A947-70E740481C1C}">
                           <a14:useLocalDpi xmlns:a14="http://schemas.microsoft.com/office/drawing/2010/main" val="0"/>
@@ -9216,41 +9147,80 @@
       <w:r>
         <w:rPr>
           <w:rFonts w:ascii="Arial" w:hAnsi="Arial" w:cs="Arial"/>
-          <w:b w:val="0"/>
-          <w:bCs w:val="0"/>
-          <w:color w:val="000000" w:themeColor="text1"/>
-          <w:sz w:val="24"/>
-          <w:szCs w:val="24"/>
-        </w:rPr>
-        <w:t xml:space="preserve">Fig </w:t>
-      </w:r>
-      <w:r>
-        <w:rPr>
-          <w:rFonts w:ascii="Arial" w:hAnsi="Arial" w:cs="Arial"/>
-          <w:b w:val="0"/>
-          <w:bCs w:val="0"/>
-          <w:color w:val="000000" w:themeColor="text1"/>
-          <w:sz w:val="24"/>
-          <w:szCs w:val="24"/>
-        </w:rPr>
-        <w:t xml:space="preserve">6: </w:t>
-      </w:r>
-      <w:r>
-        <w:rPr>
-          <w:rFonts w:ascii="Arial" w:hAnsi="Arial" w:cs="Arial"/>
-          <w:color w:val="000000" w:themeColor="text1"/>
-          <w:sz w:val="24"/>
-          <w:szCs w:val="24"/>
-          <w:lang w:val="en-IN"/>
-        </w:rPr>
-        <w:t>Agent Management - Admin view of all agents</w:t>
+          <w:sz w:val="24"/>
+          <w:szCs w:val="24"/>
+          <w:lang w:val="en-IN"/>
+        </w:rPr>
+        <w:t xml:space="preserve">Fig 5: </w:t>
+      </w:r>
+      <w:r>
+        <w:rPr>
+          <w:rFonts w:ascii="Arial" w:hAnsi="Arial" w:cs="Arial"/>
+          <w:b/>
+          <w:bCs/>
+          <w:sz w:val="24"/>
+          <w:szCs w:val="24"/>
+          <w:lang w:val="en-IN"/>
+        </w:rPr>
+        <w:t>Claims Management Dashboard</w:t>
+      </w:r>
+      <w:r>
+        <w:rPr>
+          <w:rFonts w:ascii="Arial" w:hAnsi="Arial" w:cs="Arial"/>
+          <w:sz w:val="24"/>
+          <w:szCs w:val="24"/>
+          <w:lang w:val="en-IN"/>
+        </w:rPr>
+        <w:t> - Admin/Agent view for approving claims</w:t>
       </w:r>
     </w:p>
     <w:p>
       <w:pPr>
+        <w:jc w:val="center"/>
+        <w:rPr>
+          <w:rFonts w:ascii="Arial" w:hAnsi="Arial" w:cs="Arial"/>
+          <w:sz w:val="24"/>
+          <w:szCs w:val="24"/>
+          <w:lang w:val="en-IN"/>
+        </w:rPr>
+      </w:pPr>
+    </w:p>
+    <w:p>
+      <w:pPr>
+        <w:jc w:val="center"/>
+        <w:rPr>
+          <w:rFonts w:ascii="Arial" w:hAnsi="Arial" w:cs="Arial"/>
+          <w:sz w:val="24"/>
+          <w:szCs w:val="24"/>
+          <w:lang w:val="en-IN"/>
+        </w:rPr>
+      </w:pPr>
+      <w:r>
+        <w:rPr>
+          <w:rFonts w:ascii="Arial" w:hAnsi="Arial" w:cs="Arial"/>
+          <w:sz w:val="24"/>
+          <w:szCs w:val="24"/>
+          <w:lang w:val="en-IN"/>
+        </w:rPr>
+        <w:t xml:space="preserve">Fig 6: </w:t>
+      </w:r>
+      <w:r>
+        <w:rPr>
+          <w:rFonts w:ascii="Arial" w:hAnsi="Arial" w:cs="Arial"/>
+          <w:b/>
+          <w:bCs/>
+          <w:sz w:val="24"/>
+          <w:szCs w:val="24"/>
+          <w:lang w:val="en-IN"/>
+        </w:rPr>
+        <w:t>Agent Management – Admin view of all agents</w:t>
+      </w:r>
+    </w:p>
+    <w:p>
+      <w:pPr>
         <w:pStyle w:val="Heading1"/>
         <w:spacing w:line="360" w:lineRule="auto"/>
-        <w:ind w:left="720"/>
+        <w:jc w:val="center"/>
         <w:rPr>
           <w:rFonts w:ascii="Arial" w:hAnsi="Arial" w:cs="Arial"/>
           <w:color w:val="000000" w:themeColor="text1"/>
@@ -9263,14 +9233,15 @@
         <w:rPr>
           <w:noProof/>
         </w:rPr>
+        <w:lastRenderedPageBreak/>
         <w:drawing>
-          <wp:anchor distT="0" distB="0" distL="114300" distR="114300" simplePos="0" relativeHeight="251711488" behindDoc="0" locked="0" layoutInCell="1" allowOverlap="1" wp14:anchorId="3FA523BE" wp14:editId="15FD9AE1">
+          <wp:anchor distT="0" distB="0" distL="114300" distR="114300" simplePos="0" relativeHeight="251711488" behindDoc="0" locked="0" layoutInCell="1" allowOverlap="1" wp14:anchorId="3FA523BE" wp14:editId="725D00D4">
             <wp:simplePos x="0" y="0"/>
-            <wp:positionH relativeFrom="column">
-              <wp:posOffset>1905</wp:posOffset>
+            <wp:positionH relativeFrom="margin">
+              <wp:align>right</wp:align>
             </wp:positionH>
             <wp:positionV relativeFrom="paragraph">
-              <wp:posOffset>2788920</wp:posOffset>
+              <wp:posOffset>2729230</wp:posOffset>
             </wp:positionV>
             <wp:extent cx="5486400" cy="1981835"/>
             <wp:effectExtent l="0" t="0" r="0" b="0"/>
@@ -9289,7 +9260,7 @@
                     </pic:cNvPicPr>
                   </pic:nvPicPr>
                   <pic:blipFill>
-                    <a:blip r:embed="rId16">
+                    <a:blip r:embed="rId15">
                       <a:extLst>
                         <a:ext uri="{28A0092B-C50C-407E-A947-70E740481C1C}">
                           <a14:useLocalDpi xmlns:a14="http://schemas.microsoft.com/office/drawing/2010/main" val="0"/>
@@ -9331,12 +9302,55 @@
           <w:rFonts w:ascii="Arial" w:hAnsi="Arial" w:cs="Arial"/>
           <w:b w:val="0"/>
           <w:bCs w:val="0"/>
+          <w:noProof/>
           <w:color w:val="000000" w:themeColor="text1"/>
           <w:sz w:val="24"/>
           <w:szCs w:val="24"/>
           <w:lang w:val="en-IN"/>
         </w:rPr>
-        <w:t xml:space="preserve"> </w:t>
+        <w:drawing>
+          <wp:anchor distT="0" distB="0" distL="114300" distR="114300" simplePos="0" relativeHeight="251737088" behindDoc="0" locked="0" layoutInCell="1" allowOverlap="1" wp14:anchorId="06A32E59" wp14:editId="6FAE035B">
+            <wp:simplePos x="0" y="0"/>
+            <wp:positionH relativeFrom="margin">
+              <wp:align>right</wp:align>
+            </wp:positionH>
+            <wp:positionV relativeFrom="paragraph">
+              <wp:posOffset>151765</wp:posOffset>
+            </wp:positionV>
+            <wp:extent cx="5486400" cy="2010410"/>
+            <wp:effectExtent l="0" t="0" r="0" b="8890"/>
+            <wp:wrapTopAndBottom/>
+            <wp:docPr id="834135605" name="Picture 1"/>
+            <wp:cNvGraphicFramePr>
+              <a:graphicFrameLocks xmlns:a="http://schemas.openxmlformats.org/drawingml/2006/main" noChangeAspect="1"/>
+            </wp:cNvGraphicFramePr>
+            <a:graphic xmlns:a="http://schemas.openxmlformats.org/drawingml/2006/main">
+              <a:graphicData uri="http://schemas.openxmlformats.org/drawingml/2006/picture">
+                <pic:pic xmlns:pic="http://schemas.openxmlformats.org/drawingml/2006/picture">
+                  <pic:nvPicPr>
+                    <pic:cNvPr id="26506541" name=""/>
+                    <pic:cNvPicPr/>
+                  </pic:nvPicPr>
+                  <pic:blipFill>
+                    <a:blip r:embed="rId16"/>
+                    <a:stretch>
+                      <a:fillRect/>
+                    </a:stretch>
+                  </pic:blipFill>
+                  <pic:spPr>
+                    <a:xfrm>
+                      <a:off x="0" y="0"/>
+                      <a:ext cx="5486400" cy="2010410"/>
+                    </a:xfrm>
+                    <a:prstGeom prst="rect">
+                      <a:avLst/>
+                    </a:prstGeom>
+                  </pic:spPr>
+                </pic:pic>
+              </a:graphicData>
+            </a:graphic>
+          </wp:anchor>
+        </w:drawing>
       </w:r>
       <w:r>
         <w:rPr>
@@ -9348,35 +9362,13 @@
           <w:szCs w:val="24"/>
           <w:lang w:val="en-IN"/>
         </w:rPr>
-        <w:t xml:space="preserve">Fig </w:t>
+        <w:t xml:space="preserve">Fig 7: </w:t>
       </w:r>
       <w:r>
         <w:rPr>
           <w:rFonts w:ascii="Arial" w:hAnsi="Arial" w:cs="Arial"/>
           <w:b w:val="0"/>
           <w:bCs w:val="0"/>
-          <w:color w:val="000000" w:themeColor="text1"/>
-          <w:sz w:val="24"/>
-          <w:szCs w:val="24"/>
-          <w:lang w:val="en-IN"/>
-        </w:rPr>
-        <w:t>7</w:t>
-      </w:r>
-      <w:r>
-        <w:rPr>
-          <w:rFonts w:ascii="Arial" w:hAnsi="Arial" w:cs="Arial"/>
-          <w:b w:val="0"/>
-          <w:bCs w:val="0"/>
-          <w:color w:val="000000" w:themeColor="text1"/>
-          <w:sz w:val="24"/>
-          <w:szCs w:val="24"/>
-          <w:lang w:val="en-IN"/>
-        </w:rPr>
-        <w:t xml:space="preserve">: </w:t>
-      </w:r>
-      <w:r>
-        <w:rPr>
-          <w:rFonts w:ascii="Arial" w:hAnsi="Arial" w:cs="Arial"/>
           <w:color w:val="000000" w:themeColor="text1"/>
           <w:sz w:val="24"/>
           <w:szCs w:val="24"/>
@@ -9424,14 +9416,49 @@
     </w:p>
     <w:p>
       <w:pPr>
-        <w:pStyle w:val="Heading1"/>
-        <w:spacing w:line="360" w:lineRule="auto"/>
-        <w:ind w:left="720"/>
-        <w:rPr>
-          <w:rFonts w:ascii="Arial" w:hAnsi="Arial" w:cs="Arial"/>
-          <w:color w:val="000000" w:themeColor="text1"/>
-          <w:sz w:val="24"/>
-          <w:szCs w:val="24"/>
+        <w:rPr>
+          <w:lang w:val="en-IN"/>
+        </w:rPr>
+      </w:pPr>
+    </w:p>
+    <w:p>
+      <w:pPr>
+        <w:rPr>
+          <w:lang w:val="en-IN"/>
+        </w:rPr>
+      </w:pPr>
+    </w:p>
+    <w:p>
+      <w:pPr>
+        <w:rPr>
+          <w:lang w:val="en-IN"/>
+        </w:rPr>
+      </w:pPr>
+    </w:p>
+    <w:p>
+      <w:pPr>
+        <w:rPr>
+          <w:lang w:val="en-IN"/>
+        </w:rPr>
+      </w:pPr>
+    </w:p>
+    <w:p>
+      <w:pPr>
+        <w:rPr>
+          <w:lang w:val="en-IN"/>
+        </w:rPr>
+      </w:pPr>
+    </w:p>
+    <w:p>
+      <w:pPr>
+        <w:rPr>
+          <w:lang w:val="en-IN"/>
+        </w:rPr>
+      </w:pPr>
+    </w:p>
+    <w:p>
+      <w:pPr>
+        <w:rPr>
           <w:lang w:val="en-IN"/>
         </w:rPr>
       </w:pPr>
@@ -9441,13 +9468,13 @@
         </w:rPr>
         <w:lastRenderedPageBreak/>
         <w:drawing>
-          <wp:anchor distT="0" distB="0" distL="114300" distR="114300" simplePos="0" relativeHeight="251732992" behindDoc="0" locked="0" layoutInCell="1" allowOverlap="1" wp14:anchorId="5EE717FC" wp14:editId="51DD11E0">
+          <wp:anchor distT="0" distB="0" distL="114300" distR="114300" simplePos="0" relativeHeight="251732992" behindDoc="0" locked="0" layoutInCell="1" allowOverlap="1" wp14:anchorId="5EE717FC" wp14:editId="69CB8490">
             <wp:simplePos x="0" y="0"/>
-            <wp:positionH relativeFrom="column">
-              <wp:posOffset>1905</wp:posOffset>
+            <wp:positionH relativeFrom="margin">
+              <wp:align>right</wp:align>
             </wp:positionH>
             <wp:positionV relativeFrom="paragraph">
-              <wp:posOffset>210966</wp:posOffset>
+              <wp:posOffset>162560</wp:posOffset>
             </wp:positionV>
             <wp:extent cx="5486400" cy="1749425"/>
             <wp:effectExtent l="0" t="0" r="0" b="3175"/>
@@ -9484,6 +9511,20 @@
           </wp:anchor>
         </w:drawing>
       </w:r>
+    </w:p>
+    <w:p>
+      <w:pPr>
+        <w:pStyle w:val="Heading1"/>
+        <w:spacing w:line="360" w:lineRule="auto"/>
+        <w:ind w:left="720"/>
+        <w:rPr>
+          <w:rFonts w:ascii="Arial" w:hAnsi="Arial" w:cs="Arial"/>
+          <w:color w:val="000000" w:themeColor="text1"/>
+          <w:sz w:val="24"/>
+          <w:szCs w:val="24"/>
+          <w:lang w:val="en-IN"/>
+        </w:rPr>
+      </w:pPr>
       <w:r>
         <w:rPr>
           <w:rFonts w:ascii="Arial" w:hAnsi="Arial" w:cs="Arial"/>
@@ -9494,7 +9535,7 @@
           <w:szCs w:val="24"/>
           <w:lang w:val="en-IN"/>
         </w:rPr>
-        <w:t xml:space="preserve">Fig 8: </w:t>
+        <w:t xml:space="preserve">Fig 9: </w:t>
       </w:r>
       <w:r>
         <w:rPr>
@@ -9504,7 +9545,47 @@
           <w:szCs w:val="24"/>
           <w:lang w:val="en-IN"/>
         </w:rPr>
-        <w:t>Customer Dashboard - Personal policy and claim overview</w:t>
+        <w:t>Postman API Testing </w:t>
+      </w:r>
+      <w:r>
+        <w:rPr>
+          <w:rFonts w:ascii="Arial" w:hAnsi="Arial" w:cs="Arial"/>
+          <w:color w:val="000000" w:themeColor="text1"/>
+          <w:sz w:val="24"/>
+          <w:szCs w:val="24"/>
+          <w:lang w:val="en-IN"/>
+        </w:rPr>
+        <w:t>–</w:t>
+      </w:r>
+      <w:r>
+        <w:rPr>
+          <w:rFonts w:ascii="Arial" w:hAnsi="Arial" w:cs="Arial"/>
+          <w:color w:val="000000" w:themeColor="text1"/>
+          <w:sz w:val="24"/>
+          <w:szCs w:val="24"/>
+          <w:lang w:val="en-IN"/>
+        </w:rPr>
+        <w:t xml:space="preserve"> Example</w:t>
+      </w:r>
+      <w:r>
+        <w:rPr>
+          <w:rFonts w:ascii="Arial" w:hAnsi="Arial" w:cs="Arial"/>
+          <w:color w:val="000000" w:themeColor="text1"/>
+          <w:sz w:val="24"/>
+          <w:szCs w:val="24"/>
+          <w:lang w:val="en-IN"/>
+        </w:rPr>
+        <w:t xml:space="preserve"> </w:t>
+      </w:r>
+      <w:r>
+        <w:rPr>
+          <w:rFonts w:ascii="Arial" w:hAnsi="Arial" w:cs="Arial"/>
+          <w:color w:val="000000" w:themeColor="text1"/>
+          <w:sz w:val="24"/>
+          <w:szCs w:val="24"/>
+          <w:lang w:val="en-IN"/>
+        </w:rPr>
+        <w:t>of API endpoint testing</w:t>
       </w:r>
     </w:p>
     <w:p>
@@ -13007,17 +13088,7 @@
           <w:lang w:val="en-IN"/>
         </w:rPr>
         <w:br/>
-        <w:t xml:space="preserve">Working with my team members enhanced the development process significantly. We conducted regular discussions to align on API contracts, database schema decisions, and UI/UX design. The collaborative approach helped us identify and resolve integration issues faster and ensured consistency </w:t>
-      </w:r>
-      <w:r>
-        <w:rPr>
-          <w:rFonts w:ascii="Arial" w:hAnsi="Arial" w:cs="Arial"/>
-          <w:sz w:val="24"/>
-          <w:szCs w:val="24"/>
-          <w:lang w:val="en-IN"/>
-        </w:rPr>
-        <w:lastRenderedPageBreak/>
-        <w:t>across different modules of the application. This experience taught me the value of clear communication, proper documentation, and the importance of following coding standards in team-based projects</w:t>
+        <w:t>Working with my team members enhanced the development process significantly. We conducted regular discussions to align on API contracts, database schema decisions, and UI/UX design. The collaborative approach helped us identify and resolve integration issues faster and ensured consistency across different modules of the application. This experience taught me the value of clear communication, proper documentation, and the importance of following coding standards in team-based projects</w:t>
       </w:r>
       <w:r>
         <w:rPr>
@@ -13051,6 +13122,7 @@
           <w:sz w:val="32"/>
           <w:szCs w:val="32"/>
         </w:rPr>
+        <w:lastRenderedPageBreak/>
         <w:t>10.Conclusion</w:t>
       </w:r>
       <w:r>
@@ -13149,7 +13221,6 @@
           <w:sz w:val="32"/>
           <w:szCs w:val="32"/>
         </w:rPr>
-        <w:lastRenderedPageBreak/>
         <w:t xml:space="preserve">11. </w:t>
       </w:r>
       <w:r>
@@ -13200,7 +13271,17 @@
           <w:szCs w:val="24"/>
           <w:lang w:val="en-IN"/>
         </w:rPr>
-        <w:t> for providing this valuable virtual internship opportunity. The structured program and access to learning resources significantly contributed to the successful completion of this project.</w:t>
+        <w:t xml:space="preserve"> for providing this valuable virtual internship opportunity. The structured program and access to </w:t>
+      </w:r>
+      <w:r>
+        <w:rPr>
+          <w:rFonts w:ascii="Arial" w:hAnsi="Arial" w:cs="Arial"/>
+          <w:sz w:val="24"/>
+          <w:szCs w:val="24"/>
+          <w:lang w:val="en-IN"/>
+        </w:rPr>
+        <w:lastRenderedPageBreak/>
+        <w:t>learning resources significantly contributed to the successful completion of this project.</w:t>
       </w:r>
     </w:p>
     <w:p>
@@ -14517,6 +14598,119 @@
     </w:lvl>
   </w:abstractNum>
   <w:abstractNum w:abstractNumId="14" w15:restartNumberingAfterBreak="0">
+    <w:nsid w:val="0C1E1153"/>
+    <w:multiLevelType w:val="multilevel"/>
+    <w:tmpl w:val="C15EA40A"/>
+    <w:lvl w:ilvl="0">
+      <w:start w:val="1"/>
+      <w:numFmt w:val="decimal"/>
+      <w:lvlText w:val="%1."/>
+      <w:lvlJc w:val="left"/>
+      <w:pPr>
+        <w:tabs>
+          <w:tab w:val="num" w:pos="720"/>
+        </w:tabs>
+        <w:ind w:left="720" w:hanging="360"/>
+      </w:pPr>
+    </w:lvl>
+    <w:lvl w:ilvl="1" w:tentative="1">
+      <w:start w:val="1"/>
+      <w:numFmt w:val="decimal"/>
+      <w:lvlText w:val="%2."/>
+      <w:lvlJc w:val="left"/>
+      <w:pPr>
+        <w:tabs>
+          <w:tab w:val="num" w:pos="1440"/>
+        </w:tabs>
+        <w:ind w:left="1440" w:hanging="360"/>
+      </w:pPr>
+    </w:lvl>
+    <w:lvl w:ilvl="2" w:tentative="1">
+      <w:start w:val="1"/>
+      <w:numFmt w:val="decimal"/>
+      <w:lvlText w:val="%3."/>
+      <w:lvlJc w:val="left"/>
+      <w:pPr>
+        <w:tabs>
+          <w:tab w:val="num" w:pos="2160"/>
+        </w:tabs>
+        <w:ind w:left="2160" w:hanging="360"/>
+      </w:pPr>
+    </w:lvl>
+    <w:lvl w:ilvl="3" w:tentative="1">
+      <w:start w:val="1"/>
+      <w:numFmt w:val="decimal"/>
+      <w:lvlText w:val="%4."/>
+      <w:lvlJc w:val="left"/>
+      <w:pPr>
+        <w:tabs>
+          <w:tab w:val="num" w:pos="2880"/>
+        </w:tabs>
+        <w:ind w:left="2880" w:hanging="360"/>
+      </w:pPr>
+    </w:lvl>
+    <w:lvl w:ilvl="4" w:tentative="1">
+      <w:start w:val="1"/>
+      <w:numFmt w:val="decimal"/>
+      <w:lvlText w:val="%5."/>
+      <w:lvlJc w:val="left"/>
+      <w:pPr>
+        <w:tabs>
+          <w:tab w:val="num" w:pos="3600"/>
+        </w:tabs>
+        <w:ind w:left="3600" w:hanging="360"/>
+      </w:pPr>
+    </w:lvl>
+    <w:lvl w:ilvl="5" w:tentative="1">
+      <w:start w:val="1"/>
+      <w:numFmt w:val="decimal"/>
+      <w:lvlText w:val="%6."/>
+      <w:lvlJc w:val="left"/>
+      <w:pPr>
+        <w:tabs>
+          <w:tab w:val="num" w:pos="4320"/>
+        </w:tabs>
+        <w:ind w:left="4320" w:hanging="360"/>
+      </w:pPr>
+    </w:lvl>
+    <w:lvl w:ilvl="6" w:tentative="1">
+      <w:start w:val="1"/>
+      <w:numFmt w:val="decimal"/>
+      <w:lvlText w:val="%7."/>
+      <w:lvlJc w:val="left"/>
+      <w:pPr>
+        <w:tabs>
+          <w:tab w:val="num" w:pos="5040"/>
+        </w:tabs>
+        <w:ind w:left="5040" w:hanging="360"/>
+      </w:pPr>
+    </w:lvl>
+    <w:lvl w:ilvl="7" w:tentative="1">
+      <w:start w:val="1"/>
+      <w:numFmt w:val="decimal"/>
+      <w:lvlText w:val="%8."/>
+      <w:lvlJc w:val="left"/>
+      <w:pPr>
+        <w:tabs>
+          <w:tab w:val="num" w:pos="5760"/>
+        </w:tabs>
+        <w:ind w:left="5760" w:hanging="360"/>
+      </w:pPr>
+    </w:lvl>
+    <w:lvl w:ilvl="8" w:tentative="1">
+      <w:start w:val="1"/>
+      <w:numFmt w:val="decimal"/>
+      <w:lvlText w:val="%9."/>
+      <w:lvlJc w:val="left"/>
+      <w:pPr>
+        <w:tabs>
+          <w:tab w:val="num" w:pos="6480"/>
+        </w:tabs>
+        <w:ind w:left="6480" w:hanging="360"/>
+      </w:pPr>
+    </w:lvl>
+  </w:abstractNum>
+  <w:abstractNum w:abstractNumId="15" w15:restartNumberingAfterBreak="0">
     <w:nsid w:val="0D45348F"/>
     <w:multiLevelType w:val="multilevel"/>
     <w:tmpl w:val="00BA3348"/>
@@ -14665,7 +14859,7 @@
       </w:rPr>
     </w:lvl>
   </w:abstractNum>
-  <w:abstractNum w:abstractNumId="15" w15:restartNumberingAfterBreak="0">
+  <w:abstractNum w:abstractNumId="16" w15:restartNumberingAfterBreak="0">
     <w:nsid w:val="0D791E58"/>
     <w:multiLevelType w:val="multilevel"/>
     <w:tmpl w:val="B59A7306"/>
@@ -14782,7 +14976,7 @@
       </w:pPr>
     </w:lvl>
   </w:abstractNum>
-  <w:abstractNum w:abstractNumId="16" w15:restartNumberingAfterBreak="0">
+  <w:abstractNum w:abstractNumId="17" w15:restartNumberingAfterBreak="0">
     <w:nsid w:val="0E10323F"/>
     <w:multiLevelType w:val="multilevel"/>
     <w:tmpl w:val="8F226EE8"/>
@@ -14931,7 +15125,7 @@
       </w:rPr>
     </w:lvl>
   </w:abstractNum>
-  <w:abstractNum w:abstractNumId="17" w15:restartNumberingAfterBreak="0">
+  <w:abstractNum w:abstractNumId="18" w15:restartNumberingAfterBreak="0">
     <w:nsid w:val="1077487A"/>
     <w:multiLevelType w:val="multilevel"/>
     <w:tmpl w:val="48CC1E22"/>
@@ -15080,7 +15274,7 @@
       </w:rPr>
     </w:lvl>
   </w:abstractNum>
-  <w:abstractNum w:abstractNumId="18" w15:restartNumberingAfterBreak="0">
+  <w:abstractNum w:abstractNumId="19" w15:restartNumberingAfterBreak="0">
     <w:nsid w:val="11423ACF"/>
     <w:multiLevelType w:val="multilevel"/>
     <w:tmpl w:val="94589330"/>
@@ -15229,7 +15423,7 @@
       </w:rPr>
     </w:lvl>
   </w:abstractNum>
-  <w:abstractNum w:abstractNumId="19" w15:restartNumberingAfterBreak="0">
+  <w:abstractNum w:abstractNumId="20" w15:restartNumberingAfterBreak="0">
     <w:nsid w:val="138F09CB"/>
     <w:multiLevelType w:val="multilevel"/>
     <w:tmpl w:val="A7B8E73E"/>
@@ -15378,7 +15572,7 @@
       </w:rPr>
     </w:lvl>
   </w:abstractNum>
-  <w:abstractNum w:abstractNumId="20" w15:restartNumberingAfterBreak="0">
+  <w:abstractNum w:abstractNumId="21" w15:restartNumberingAfterBreak="0">
     <w:nsid w:val="168E03F8"/>
     <w:multiLevelType w:val="multilevel"/>
     <w:tmpl w:val="CD3E642A"/>
@@ -15527,7 +15721,7 @@
       </w:rPr>
     </w:lvl>
   </w:abstractNum>
-  <w:abstractNum w:abstractNumId="21" w15:restartNumberingAfterBreak="0">
+  <w:abstractNum w:abstractNumId="22" w15:restartNumberingAfterBreak="0">
     <w:nsid w:val="1D95011D"/>
     <w:multiLevelType w:val="multilevel"/>
     <w:tmpl w:val="E988B040"/>
@@ -15676,7 +15870,7 @@
       </w:rPr>
     </w:lvl>
   </w:abstractNum>
-  <w:abstractNum w:abstractNumId="22" w15:restartNumberingAfterBreak="0">
+  <w:abstractNum w:abstractNumId="23" w15:restartNumberingAfterBreak="0">
     <w:nsid w:val="1F566B6C"/>
     <w:multiLevelType w:val="multilevel"/>
     <w:tmpl w:val="D32CC0AC"/>
@@ -15825,7 +16019,7 @@
       </w:rPr>
     </w:lvl>
   </w:abstractNum>
-  <w:abstractNum w:abstractNumId="23" w15:restartNumberingAfterBreak="0">
+  <w:abstractNum w:abstractNumId="24" w15:restartNumberingAfterBreak="0">
     <w:nsid w:val="1FAD64B6"/>
     <w:multiLevelType w:val="multilevel"/>
     <w:tmpl w:val="EA5EA310"/>
@@ -15974,7 +16168,7 @@
       </w:rPr>
     </w:lvl>
   </w:abstractNum>
-  <w:abstractNum w:abstractNumId="24" w15:restartNumberingAfterBreak="0">
+  <w:abstractNum w:abstractNumId="25" w15:restartNumberingAfterBreak="0">
     <w:nsid w:val="202A106C"/>
     <w:multiLevelType w:val="multilevel"/>
     <w:tmpl w:val="8104E940"/>
@@ -16123,7 +16317,7 @@
       </w:rPr>
     </w:lvl>
   </w:abstractNum>
-  <w:abstractNum w:abstractNumId="25" w15:restartNumberingAfterBreak="0">
+  <w:abstractNum w:abstractNumId="26" w15:restartNumberingAfterBreak="0">
     <w:nsid w:val="26F11A3E"/>
     <w:multiLevelType w:val="multilevel"/>
     <w:tmpl w:val="F168EDEC"/>
@@ -16272,7 +16466,7 @@
       </w:rPr>
     </w:lvl>
   </w:abstractNum>
-  <w:abstractNum w:abstractNumId="26" w15:restartNumberingAfterBreak="0">
+  <w:abstractNum w:abstractNumId="27" w15:restartNumberingAfterBreak="0">
     <w:nsid w:val="285E473C"/>
     <w:multiLevelType w:val="multilevel"/>
     <w:tmpl w:val="10CEF594"/>
@@ -16421,7 +16615,7 @@
       </w:rPr>
     </w:lvl>
   </w:abstractNum>
-  <w:abstractNum w:abstractNumId="27" w15:restartNumberingAfterBreak="0">
+  <w:abstractNum w:abstractNumId="28" w15:restartNumberingAfterBreak="0">
     <w:nsid w:val="28625F80"/>
     <w:multiLevelType w:val="multilevel"/>
     <w:tmpl w:val="EF9E3C36"/>
@@ -16570,7 +16764,7 @@
       </w:rPr>
     </w:lvl>
   </w:abstractNum>
-  <w:abstractNum w:abstractNumId="28" w15:restartNumberingAfterBreak="0">
+  <w:abstractNum w:abstractNumId="29" w15:restartNumberingAfterBreak="0">
     <w:nsid w:val="29962A63"/>
     <w:multiLevelType w:val="multilevel"/>
     <w:tmpl w:val="8804795A"/>
@@ -16719,7 +16913,7 @@
       </w:rPr>
     </w:lvl>
   </w:abstractNum>
-  <w:abstractNum w:abstractNumId="29" w15:restartNumberingAfterBreak="0">
+  <w:abstractNum w:abstractNumId="30" w15:restartNumberingAfterBreak="0">
     <w:nsid w:val="2AED75AD"/>
     <w:multiLevelType w:val="multilevel"/>
     <w:tmpl w:val="9BF6C43A"/>
@@ -16868,7 +17062,7 @@
       </w:rPr>
     </w:lvl>
   </w:abstractNum>
-  <w:abstractNum w:abstractNumId="30" w15:restartNumberingAfterBreak="0">
+  <w:abstractNum w:abstractNumId="31" w15:restartNumberingAfterBreak="0">
     <w:nsid w:val="2B800464"/>
     <w:multiLevelType w:val="multilevel"/>
     <w:tmpl w:val="61C2BFA6"/>
@@ -17017,7 +17211,7 @@
       </w:rPr>
     </w:lvl>
   </w:abstractNum>
-  <w:abstractNum w:abstractNumId="31" w15:restartNumberingAfterBreak="0">
+  <w:abstractNum w:abstractNumId="32" w15:restartNumberingAfterBreak="0">
     <w:nsid w:val="2C027C99"/>
     <w:multiLevelType w:val="multilevel"/>
     <w:tmpl w:val="B65091A6"/>
@@ -17166,7 +17360,7 @@
       </w:rPr>
     </w:lvl>
   </w:abstractNum>
-  <w:abstractNum w:abstractNumId="32" w15:restartNumberingAfterBreak="0">
+  <w:abstractNum w:abstractNumId="33" w15:restartNumberingAfterBreak="0">
     <w:nsid w:val="2C2C54EA"/>
     <w:multiLevelType w:val="multilevel"/>
     <w:tmpl w:val="A6385678"/>
@@ -17315,7 +17509,7 @@
       </w:rPr>
     </w:lvl>
   </w:abstractNum>
-  <w:abstractNum w:abstractNumId="33" w15:restartNumberingAfterBreak="0">
+  <w:abstractNum w:abstractNumId="34" w15:restartNumberingAfterBreak="0">
     <w:nsid w:val="316351B8"/>
     <w:multiLevelType w:val="multilevel"/>
     <w:tmpl w:val="740096EE"/>
@@ -17464,7 +17658,7 @@
       </w:rPr>
     </w:lvl>
   </w:abstractNum>
-  <w:abstractNum w:abstractNumId="34" w15:restartNumberingAfterBreak="0">
+  <w:abstractNum w:abstractNumId="35" w15:restartNumberingAfterBreak="0">
     <w:nsid w:val="35966C35"/>
     <w:multiLevelType w:val="multilevel"/>
     <w:tmpl w:val="034CD060"/>
@@ -17577,7 +17771,7 @@
       </w:pPr>
     </w:lvl>
   </w:abstractNum>
-  <w:abstractNum w:abstractNumId="35" w15:restartNumberingAfterBreak="0">
+  <w:abstractNum w:abstractNumId="36" w15:restartNumberingAfterBreak="0">
     <w:nsid w:val="37A739A6"/>
     <w:multiLevelType w:val="multilevel"/>
     <w:tmpl w:val="859C42CA"/>
@@ -17726,7 +17920,7 @@
       </w:rPr>
     </w:lvl>
   </w:abstractNum>
-  <w:abstractNum w:abstractNumId="36" w15:restartNumberingAfterBreak="0">
+  <w:abstractNum w:abstractNumId="37" w15:restartNumberingAfterBreak="0">
     <w:nsid w:val="39E5335D"/>
     <w:multiLevelType w:val="multilevel"/>
     <w:tmpl w:val="6A420626"/>
@@ -17875,7 +18069,7 @@
       </w:rPr>
     </w:lvl>
   </w:abstractNum>
-  <w:abstractNum w:abstractNumId="37" w15:restartNumberingAfterBreak="0">
+  <w:abstractNum w:abstractNumId="38" w15:restartNumberingAfterBreak="0">
     <w:nsid w:val="3E30711B"/>
     <w:multiLevelType w:val="multilevel"/>
     <w:tmpl w:val="B564546A"/>
@@ -17988,7 +18182,7 @@
       </w:pPr>
     </w:lvl>
   </w:abstractNum>
-  <w:abstractNum w:abstractNumId="38" w15:restartNumberingAfterBreak="0">
+  <w:abstractNum w:abstractNumId="39" w15:restartNumberingAfterBreak="0">
     <w:nsid w:val="3F6D6C31"/>
     <w:multiLevelType w:val="multilevel"/>
     <w:tmpl w:val="D09A1B38"/>
@@ -18137,7 +18331,7 @@
       </w:rPr>
     </w:lvl>
   </w:abstractNum>
-  <w:abstractNum w:abstractNumId="39" w15:restartNumberingAfterBreak="0">
+  <w:abstractNum w:abstractNumId="40" w15:restartNumberingAfterBreak="0">
     <w:nsid w:val="3FE90C60"/>
     <w:multiLevelType w:val="multilevel"/>
     <w:tmpl w:val="BBCCF5F2"/>
@@ -18286,7 +18480,7 @@
       </w:rPr>
     </w:lvl>
   </w:abstractNum>
-  <w:abstractNum w:abstractNumId="40" w15:restartNumberingAfterBreak="0">
+  <w:abstractNum w:abstractNumId="41" w15:restartNumberingAfterBreak="0">
     <w:nsid w:val="3FF02D14"/>
     <w:multiLevelType w:val="multilevel"/>
     <w:tmpl w:val="423413EA"/>
@@ -18435,7 +18629,7 @@
       </w:rPr>
     </w:lvl>
   </w:abstractNum>
-  <w:abstractNum w:abstractNumId="41" w15:restartNumberingAfterBreak="0">
+  <w:abstractNum w:abstractNumId="42" w15:restartNumberingAfterBreak="0">
     <w:nsid w:val="400669C7"/>
     <w:multiLevelType w:val="multilevel"/>
     <w:tmpl w:val="65E0B6FE"/>
@@ -18584,7 +18778,7 @@
       </w:rPr>
     </w:lvl>
   </w:abstractNum>
-  <w:abstractNum w:abstractNumId="42" w15:restartNumberingAfterBreak="0">
+  <w:abstractNum w:abstractNumId="43" w15:restartNumberingAfterBreak="0">
     <w:nsid w:val="42905F7F"/>
     <w:multiLevelType w:val="multilevel"/>
     <w:tmpl w:val="98E0764A"/>
@@ -18733,7 +18927,7 @@
       </w:rPr>
     </w:lvl>
   </w:abstractNum>
-  <w:abstractNum w:abstractNumId="43" w15:restartNumberingAfterBreak="0">
+  <w:abstractNum w:abstractNumId="44" w15:restartNumberingAfterBreak="0">
     <w:nsid w:val="439331C9"/>
     <w:multiLevelType w:val="multilevel"/>
     <w:tmpl w:val="50F8A284"/>
@@ -18882,7 +19076,7 @@
       </w:rPr>
     </w:lvl>
   </w:abstractNum>
-  <w:abstractNum w:abstractNumId="44" w15:restartNumberingAfterBreak="0">
+  <w:abstractNum w:abstractNumId="45" w15:restartNumberingAfterBreak="0">
     <w:nsid w:val="44967D6E"/>
     <w:multiLevelType w:val="multilevel"/>
     <w:tmpl w:val="4E547582"/>
@@ -19031,7 +19225,7 @@
       </w:rPr>
     </w:lvl>
   </w:abstractNum>
-  <w:abstractNum w:abstractNumId="45" w15:restartNumberingAfterBreak="0">
+  <w:abstractNum w:abstractNumId="46" w15:restartNumberingAfterBreak="0">
     <w:nsid w:val="449A7D96"/>
     <w:multiLevelType w:val="multilevel"/>
     <w:tmpl w:val="72C8BE5A"/>
@@ -19148,7 +19342,7 @@
       </w:pPr>
     </w:lvl>
   </w:abstractNum>
-  <w:abstractNum w:abstractNumId="46" w15:restartNumberingAfterBreak="0">
+  <w:abstractNum w:abstractNumId="47" w15:restartNumberingAfterBreak="0">
     <w:nsid w:val="47C813DB"/>
     <w:multiLevelType w:val="multilevel"/>
     <w:tmpl w:val="C3E0DDD4"/>
@@ -19297,7 +19491,7 @@
       </w:rPr>
     </w:lvl>
   </w:abstractNum>
-  <w:abstractNum w:abstractNumId="47" w15:restartNumberingAfterBreak="0">
+  <w:abstractNum w:abstractNumId="48" w15:restartNumberingAfterBreak="0">
     <w:nsid w:val="48A17D26"/>
     <w:multiLevelType w:val="multilevel"/>
     <w:tmpl w:val="CB806D12"/>
@@ -19446,7 +19640,7 @@
       </w:rPr>
     </w:lvl>
   </w:abstractNum>
-  <w:abstractNum w:abstractNumId="48" w15:restartNumberingAfterBreak="0">
+  <w:abstractNum w:abstractNumId="49" w15:restartNumberingAfterBreak="0">
     <w:nsid w:val="49E227E3"/>
     <w:multiLevelType w:val="multilevel"/>
     <w:tmpl w:val="D286DD50"/>
@@ -19559,7 +19753,7 @@
       </w:pPr>
     </w:lvl>
   </w:abstractNum>
-  <w:abstractNum w:abstractNumId="49" w15:restartNumberingAfterBreak="0">
+  <w:abstractNum w:abstractNumId="50" w15:restartNumberingAfterBreak="0">
     <w:nsid w:val="4BDC0862"/>
     <w:multiLevelType w:val="multilevel"/>
     <w:tmpl w:val="B1FE0FF4"/>
@@ -19708,7 +19902,120 @@
       </w:rPr>
     </w:lvl>
   </w:abstractNum>
-  <w:abstractNum w:abstractNumId="50" w15:restartNumberingAfterBreak="0">
+  <w:abstractNum w:abstractNumId="51" w15:restartNumberingAfterBreak="0">
+    <w:nsid w:val="4EC652F1"/>
+    <w:multiLevelType w:val="multilevel"/>
+    <w:tmpl w:val="776611F8"/>
+    <w:lvl w:ilvl="0">
+      <w:start w:val="1"/>
+      <w:numFmt w:val="decimal"/>
+      <w:lvlText w:val="%1."/>
+      <w:lvlJc w:val="left"/>
+      <w:pPr>
+        <w:tabs>
+          <w:tab w:val="num" w:pos="720"/>
+        </w:tabs>
+        <w:ind w:left="720" w:hanging="360"/>
+      </w:pPr>
+    </w:lvl>
+    <w:lvl w:ilvl="1" w:tentative="1">
+      <w:start w:val="1"/>
+      <w:numFmt w:val="decimal"/>
+      <w:lvlText w:val="%2."/>
+      <w:lvlJc w:val="left"/>
+      <w:pPr>
+        <w:tabs>
+          <w:tab w:val="num" w:pos="1440"/>
+        </w:tabs>
+        <w:ind w:left="1440" w:hanging="360"/>
+      </w:pPr>
+    </w:lvl>
+    <w:lvl w:ilvl="2" w:tentative="1">
+      <w:start w:val="1"/>
+      <w:numFmt w:val="decimal"/>
+      <w:lvlText w:val="%3."/>
+      <w:lvlJc w:val="left"/>
+      <w:pPr>
+        <w:tabs>
+          <w:tab w:val="num" w:pos="2160"/>
+        </w:tabs>
+        <w:ind w:left="2160" w:hanging="360"/>
+      </w:pPr>
+    </w:lvl>
+    <w:lvl w:ilvl="3" w:tentative="1">
+      <w:start w:val="1"/>
+      <w:numFmt w:val="decimal"/>
+      <w:lvlText w:val="%4."/>
+      <w:lvlJc w:val="left"/>
+      <w:pPr>
+        <w:tabs>
+          <w:tab w:val="num" w:pos="2880"/>
+        </w:tabs>
+        <w:ind w:left="2880" w:hanging="360"/>
+      </w:pPr>
+    </w:lvl>
+    <w:lvl w:ilvl="4" w:tentative="1">
+      <w:start w:val="1"/>
+      <w:numFmt w:val="decimal"/>
+      <w:lvlText w:val="%5."/>
+      <w:lvlJc w:val="left"/>
+      <w:pPr>
+        <w:tabs>
+          <w:tab w:val="num" w:pos="3600"/>
+        </w:tabs>
+        <w:ind w:left="3600" w:hanging="360"/>
+      </w:pPr>
+    </w:lvl>
+    <w:lvl w:ilvl="5" w:tentative="1">
+      <w:start w:val="1"/>
+      <w:numFmt w:val="decimal"/>
+      <w:lvlText w:val="%6."/>
+      <w:lvlJc w:val="left"/>
+      <w:pPr>
+        <w:tabs>
+          <w:tab w:val="num" w:pos="4320"/>
+        </w:tabs>
+        <w:ind w:left="4320" w:hanging="360"/>
+      </w:pPr>
+    </w:lvl>
+    <w:lvl w:ilvl="6" w:tentative="1">
+      <w:start w:val="1"/>
+      <w:numFmt w:val="decimal"/>
+      <w:lvlText w:val="%7."/>
+      <w:lvlJc w:val="left"/>
+      <w:pPr>
+        <w:tabs>
+          <w:tab w:val="num" w:pos="5040"/>
+        </w:tabs>
+        <w:ind w:left="5040" w:hanging="360"/>
+      </w:pPr>
+    </w:lvl>
+    <w:lvl w:ilvl="7" w:tentative="1">
+      <w:start w:val="1"/>
+      <w:numFmt w:val="decimal"/>
+      <w:lvlText w:val="%8."/>
+      <w:lvlJc w:val="left"/>
+      <w:pPr>
+        <w:tabs>
+          <w:tab w:val="num" w:pos="5760"/>
+        </w:tabs>
+        <w:ind w:left="5760" w:hanging="360"/>
+      </w:pPr>
+    </w:lvl>
+    <w:lvl w:ilvl="8" w:tentative="1">
+      <w:start w:val="1"/>
+      <w:numFmt w:val="decimal"/>
+      <w:lvlText w:val="%9."/>
+      <w:lvlJc w:val="left"/>
+      <w:pPr>
+        <w:tabs>
+          <w:tab w:val="num" w:pos="6480"/>
+        </w:tabs>
+        <w:ind w:left="6480" w:hanging="360"/>
+      </w:pPr>
+    </w:lvl>
+  </w:abstractNum>
+  <w:abstractNum w:abstractNumId="52" w15:restartNumberingAfterBreak="0">
     <w:nsid w:val="4EFA1347"/>
     <w:multiLevelType w:val="multilevel"/>
     <w:tmpl w:val="9C84F96A"/>
@@ -19857,7 +20164,7 @@
       </w:rPr>
     </w:lvl>
   </w:abstractNum>
-  <w:abstractNum w:abstractNumId="51" w15:restartNumberingAfterBreak="0">
+  <w:abstractNum w:abstractNumId="53" w15:restartNumberingAfterBreak="0">
     <w:nsid w:val="51D656E5"/>
     <w:multiLevelType w:val="multilevel"/>
     <w:tmpl w:val="95381C52"/>
@@ -20006,7 +20313,7 @@
       </w:rPr>
     </w:lvl>
   </w:abstractNum>
-  <w:abstractNum w:abstractNumId="52" w15:restartNumberingAfterBreak="0">
+  <w:abstractNum w:abstractNumId="54" w15:restartNumberingAfterBreak="0">
     <w:nsid w:val="51EC123F"/>
     <w:multiLevelType w:val="multilevel"/>
     <w:tmpl w:val="67D61B32"/>
@@ -20155,7 +20462,7 @@
       </w:rPr>
     </w:lvl>
   </w:abstractNum>
-  <w:abstractNum w:abstractNumId="53" w15:restartNumberingAfterBreak="0">
+  <w:abstractNum w:abstractNumId="55" w15:restartNumberingAfterBreak="0">
     <w:nsid w:val="5439441B"/>
     <w:multiLevelType w:val="multilevel"/>
     <w:tmpl w:val="E7FAE614"/>
@@ -20268,7 +20575,7 @@
       </w:pPr>
     </w:lvl>
   </w:abstractNum>
-  <w:abstractNum w:abstractNumId="54" w15:restartNumberingAfterBreak="0">
+  <w:abstractNum w:abstractNumId="56" w15:restartNumberingAfterBreak="0">
     <w:nsid w:val="554B6B2F"/>
     <w:multiLevelType w:val="multilevel"/>
     <w:tmpl w:val="82009EBA"/>
@@ -20381,7 +20688,7 @@
       </w:pPr>
     </w:lvl>
   </w:abstractNum>
-  <w:abstractNum w:abstractNumId="55" w15:restartNumberingAfterBreak="0">
+  <w:abstractNum w:abstractNumId="57" w15:restartNumberingAfterBreak="0">
     <w:nsid w:val="55944490"/>
     <w:multiLevelType w:val="multilevel"/>
     <w:tmpl w:val="133C4AFC"/>
@@ -20530,7 +20837,7 @@
       </w:rPr>
     </w:lvl>
   </w:abstractNum>
-  <w:abstractNum w:abstractNumId="56" w15:restartNumberingAfterBreak="0">
+  <w:abstractNum w:abstractNumId="58" w15:restartNumberingAfterBreak="0">
     <w:nsid w:val="5641322D"/>
     <w:multiLevelType w:val="hybridMultilevel"/>
     <w:tmpl w:val="1674E41C"/>
@@ -20619,7 +20926,7 @@
       </w:pPr>
     </w:lvl>
   </w:abstractNum>
-  <w:abstractNum w:abstractNumId="57" w15:restartNumberingAfterBreak="0">
+  <w:abstractNum w:abstractNumId="59" w15:restartNumberingAfterBreak="0">
     <w:nsid w:val="57EC31F8"/>
     <w:multiLevelType w:val="multilevel"/>
     <w:tmpl w:val="57862E3C"/>
@@ -20768,7 +21075,7 @@
       </w:rPr>
     </w:lvl>
   </w:abstractNum>
-  <w:abstractNum w:abstractNumId="58" w15:restartNumberingAfterBreak="0">
+  <w:abstractNum w:abstractNumId="60" w15:restartNumberingAfterBreak="0">
     <w:nsid w:val="58DB2020"/>
     <w:multiLevelType w:val="multilevel"/>
     <w:tmpl w:val="59569F5A"/>
@@ -20881,7 +21188,7 @@
       </w:pPr>
     </w:lvl>
   </w:abstractNum>
-  <w:abstractNum w:abstractNumId="59" w15:restartNumberingAfterBreak="0">
+  <w:abstractNum w:abstractNumId="61" w15:restartNumberingAfterBreak="0">
     <w:nsid w:val="5AA82E4C"/>
     <w:multiLevelType w:val="multilevel"/>
     <w:tmpl w:val="B672D2E0"/>
@@ -21030,7 +21337,7 @@
       </w:rPr>
     </w:lvl>
   </w:abstractNum>
-  <w:abstractNum w:abstractNumId="60" w15:restartNumberingAfterBreak="0">
+  <w:abstractNum w:abstractNumId="62" w15:restartNumberingAfterBreak="0">
     <w:nsid w:val="5FFB7B60"/>
     <w:multiLevelType w:val="multilevel"/>
     <w:tmpl w:val="AB1E090E"/>
@@ -21179,7 +21486,7 @@
       </w:rPr>
     </w:lvl>
   </w:abstractNum>
-  <w:abstractNum w:abstractNumId="61" w15:restartNumberingAfterBreak="0">
+  <w:abstractNum w:abstractNumId="63" w15:restartNumberingAfterBreak="0">
     <w:nsid w:val="60706D50"/>
     <w:multiLevelType w:val="multilevel"/>
     <w:tmpl w:val="C78CD748"/>
@@ -21328,7 +21635,7 @@
       </w:rPr>
     </w:lvl>
   </w:abstractNum>
-  <w:abstractNum w:abstractNumId="62" w15:restartNumberingAfterBreak="0">
+  <w:abstractNum w:abstractNumId="64" w15:restartNumberingAfterBreak="0">
     <w:nsid w:val="61FB237B"/>
     <w:multiLevelType w:val="multilevel"/>
     <w:tmpl w:val="9CFE6A0E"/>
@@ -21477,7 +21784,7 @@
       </w:rPr>
     </w:lvl>
   </w:abstractNum>
-  <w:abstractNum w:abstractNumId="63" w15:restartNumberingAfterBreak="0">
+  <w:abstractNum w:abstractNumId="65" w15:restartNumberingAfterBreak="0">
     <w:nsid w:val="622F731E"/>
     <w:multiLevelType w:val="multilevel"/>
     <w:tmpl w:val="14AA2282"/>
@@ -21590,7 +21897,7 @@
       </w:pPr>
     </w:lvl>
   </w:abstractNum>
-  <w:abstractNum w:abstractNumId="64" w15:restartNumberingAfterBreak="0">
+  <w:abstractNum w:abstractNumId="66" w15:restartNumberingAfterBreak="0">
     <w:nsid w:val="62BF7448"/>
     <w:multiLevelType w:val="multilevel"/>
     <w:tmpl w:val="763EA5D6"/>
@@ -21739,7 +22046,7 @@
       </w:rPr>
     </w:lvl>
   </w:abstractNum>
-  <w:abstractNum w:abstractNumId="65" w15:restartNumberingAfterBreak="0">
+  <w:abstractNum w:abstractNumId="67" w15:restartNumberingAfterBreak="0">
     <w:nsid w:val="637F5D19"/>
     <w:multiLevelType w:val="multilevel"/>
     <w:tmpl w:val="A730712E"/>
@@ -21888,7 +22195,7 @@
       </w:rPr>
     </w:lvl>
   </w:abstractNum>
-  <w:abstractNum w:abstractNumId="66" w15:restartNumberingAfterBreak="0">
+  <w:abstractNum w:abstractNumId="68" w15:restartNumberingAfterBreak="0">
     <w:nsid w:val="642A7CFB"/>
     <w:multiLevelType w:val="multilevel"/>
     <w:tmpl w:val="E66070CC"/>
@@ -22001,7 +22308,7 @@
       </w:pPr>
     </w:lvl>
   </w:abstractNum>
-  <w:abstractNum w:abstractNumId="67" w15:restartNumberingAfterBreak="0">
+  <w:abstractNum w:abstractNumId="69" w15:restartNumberingAfterBreak="0">
     <w:nsid w:val="64514C8C"/>
     <w:multiLevelType w:val="multilevel"/>
     <w:tmpl w:val="BA5CDFBE"/>
@@ -22150,7 +22457,7 @@
       </w:rPr>
     </w:lvl>
   </w:abstractNum>
-  <w:abstractNum w:abstractNumId="68" w15:restartNumberingAfterBreak="0">
+  <w:abstractNum w:abstractNumId="70" w15:restartNumberingAfterBreak="0">
     <w:nsid w:val="65BF23B9"/>
     <w:multiLevelType w:val="multilevel"/>
     <w:tmpl w:val="48C64C72"/>
@@ -22299,7 +22606,7 @@
       </w:rPr>
     </w:lvl>
   </w:abstractNum>
-  <w:abstractNum w:abstractNumId="69" w15:restartNumberingAfterBreak="0">
+  <w:abstractNum w:abstractNumId="71" w15:restartNumberingAfterBreak="0">
     <w:nsid w:val="6CC05CFC"/>
     <w:multiLevelType w:val="multilevel"/>
     <w:tmpl w:val="0EC86EDE"/>
@@ -22448,7 +22755,120 @@
       </w:rPr>
     </w:lvl>
   </w:abstractNum>
-  <w:abstractNum w:abstractNumId="70" w15:restartNumberingAfterBreak="0">
+  <w:abstractNum w:abstractNumId="72" w15:restartNumberingAfterBreak="0">
+    <w:nsid w:val="6D361230"/>
+    <w:multiLevelType w:val="multilevel"/>
+    <w:tmpl w:val="BB9A86FC"/>
+    <w:lvl w:ilvl="0">
+      <w:start w:val="1"/>
+      <w:numFmt w:val="decimal"/>
+      <w:lvlText w:val="%1."/>
+      <w:lvlJc w:val="left"/>
+      <w:pPr>
+        <w:tabs>
+          <w:tab w:val="num" w:pos="720"/>
+        </w:tabs>
+        <w:ind w:left="720" w:hanging="360"/>
+      </w:pPr>
+    </w:lvl>
+    <w:lvl w:ilvl="1" w:tentative="1">
+      <w:start w:val="1"/>
+      <w:numFmt w:val="decimal"/>
+      <w:lvlText w:val="%2."/>
+      <w:lvlJc w:val="left"/>
+      <w:pPr>
+        <w:tabs>
+          <w:tab w:val="num" w:pos="1440"/>
+        </w:tabs>
+        <w:ind w:left="1440" w:hanging="360"/>
+      </w:pPr>
+    </w:lvl>
+    <w:lvl w:ilvl="2" w:tentative="1">
+      <w:start w:val="1"/>
+      <w:numFmt w:val="decimal"/>
+      <w:lvlText w:val="%3."/>
+      <w:lvlJc w:val="left"/>
+      <w:pPr>
+        <w:tabs>
+          <w:tab w:val="num" w:pos="2160"/>
+        </w:tabs>
+        <w:ind w:left="2160" w:hanging="360"/>
+      </w:pPr>
+    </w:lvl>
+    <w:lvl w:ilvl="3" w:tentative="1">
+      <w:start w:val="1"/>
+      <w:numFmt w:val="decimal"/>
+      <w:lvlText w:val="%4."/>
+      <w:lvlJc w:val="left"/>
+      <w:pPr>
+        <w:tabs>
+          <w:tab w:val="num" w:pos="2880"/>
+        </w:tabs>
+        <w:ind w:left="2880" w:hanging="360"/>
+      </w:pPr>
+    </w:lvl>
+    <w:lvl w:ilvl="4" w:tentative="1">
+      <w:start w:val="1"/>
+      <w:numFmt w:val="decimal"/>
+      <w:lvlText w:val="%5."/>
+      <w:lvlJc w:val="left"/>
+      <w:pPr>
+        <w:tabs>
+          <w:tab w:val="num" w:pos="3600"/>
+        </w:tabs>
+        <w:ind w:left="3600" w:hanging="360"/>
+      </w:pPr>
+    </w:lvl>
+    <w:lvl w:ilvl="5" w:tentative="1">
+      <w:start w:val="1"/>
+      <w:numFmt w:val="decimal"/>
+      <w:lvlText w:val="%6."/>
+      <w:lvlJc w:val="left"/>
+      <w:pPr>
+        <w:tabs>
+          <w:tab w:val="num" w:pos="4320"/>
+        </w:tabs>
+        <w:ind w:left="4320" w:hanging="360"/>
+      </w:pPr>
+    </w:lvl>
+    <w:lvl w:ilvl="6" w:tentative="1">
+      <w:start w:val="1"/>
+      <w:numFmt w:val="decimal"/>
+      <w:lvlText w:val="%7."/>
+      <w:lvlJc w:val="left"/>
+      <w:pPr>
+        <w:tabs>
+          <w:tab w:val="num" w:pos="5040"/>
+        </w:tabs>
+        <w:ind w:left="5040" w:hanging="360"/>
+      </w:pPr>
+    </w:lvl>
+    <w:lvl w:ilvl="7" w:tentative="1">
+      <w:start w:val="1"/>
+      <w:numFmt w:val="decimal"/>
+      <w:lvlText w:val="%8."/>
+      <w:lvlJc w:val="left"/>
+      <w:pPr>
+        <w:tabs>
+          <w:tab w:val="num" w:pos="5760"/>
+        </w:tabs>
+        <w:ind w:left="5760" w:hanging="360"/>
+      </w:pPr>
+    </w:lvl>
+    <w:lvl w:ilvl="8" w:tentative="1">
+      <w:start w:val="1"/>
+      <w:numFmt w:val="decimal"/>
+      <w:lvlText w:val="%9."/>
+      <w:lvlJc w:val="left"/>
+      <w:pPr>
+        <w:tabs>
+          <w:tab w:val="num" w:pos="6480"/>
+        </w:tabs>
+        <w:ind w:left="6480" w:hanging="360"/>
+      </w:pPr>
+    </w:lvl>
+  </w:abstractNum>
+  <w:abstractNum w:abstractNumId="73" w15:restartNumberingAfterBreak="0">
     <w:nsid w:val="6E935C13"/>
     <w:multiLevelType w:val="multilevel"/>
     <w:tmpl w:val="2A14B26C"/>
@@ -22597,7 +23017,7 @@
       </w:rPr>
     </w:lvl>
   </w:abstractNum>
-  <w:abstractNum w:abstractNumId="71" w15:restartNumberingAfterBreak="0">
+  <w:abstractNum w:abstractNumId="74" w15:restartNumberingAfterBreak="0">
     <w:nsid w:val="732F1D11"/>
     <w:multiLevelType w:val="multilevel"/>
     <w:tmpl w:val="7416F52C"/>
@@ -22746,7 +23166,7 @@
       </w:rPr>
     </w:lvl>
   </w:abstractNum>
-  <w:abstractNum w:abstractNumId="72" w15:restartNumberingAfterBreak="0">
+  <w:abstractNum w:abstractNumId="75" w15:restartNumberingAfterBreak="0">
     <w:nsid w:val="762A01D0"/>
     <w:multiLevelType w:val="multilevel"/>
     <w:tmpl w:val="72DCCE7C"/>
@@ -22895,7 +23315,7 @@
       </w:rPr>
     </w:lvl>
   </w:abstractNum>
-  <w:abstractNum w:abstractNumId="73" w15:restartNumberingAfterBreak="0">
+  <w:abstractNum w:abstractNumId="76" w15:restartNumberingAfterBreak="0">
     <w:nsid w:val="76C3689D"/>
     <w:multiLevelType w:val="multilevel"/>
     <w:tmpl w:val="3CC247BA"/>
@@ -23044,7 +23464,7 @@
       </w:rPr>
     </w:lvl>
   </w:abstractNum>
-  <w:abstractNum w:abstractNumId="74" w15:restartNumberingAfterBreak="0">
+  <w:abstractNum w:abstractNumId="77" w15:restartNumberingAfterBreak="0">
     <w:nsid w:val="792C6F15"/>
     <w:multiLevelType w:val="multilevel"/>
     <w:tmpl w:val="8974C6FA"/>
@@ -23193,7 +23613,7 @@
       </w:rPr>
     </w:lvl>
   </w:abstractNum>
-  <w:abstractNum w:abstractNumId="75" w15:restartNumberingAfterBreak="0">
+  <w:abstractNum w:abstractNumId="78" w15:restartNumberingAfterBreak="0">
     <w:nsid w:val="7D464BC2"/>
     <w:multiLevelType w:val="multilevel"/>
     <w:tmpl w:val="42EA6BC4"/>
@@ -23306,7 +23726,7 @@
       </w:pPr>
     </w:lvl>
   </w:abstractNum>
-  <w:abstractNum w:abstractNumId="76" w15:restartNumberingAfterBreak="0">
+  <w:abstractNum w:abstractNumId="79" w15:restartNumberingAfterBreak="0">
     <w:nsid w:val="7D8528B8"/>
     <w:multiLevelType w:val="multilevel"/>
     <w:tmpl w:val="C4348B52"/>
@@ -23455,7 +23875,7 @@
       </w:rPr>
     </w:lvl>
   </w:abstractNum>
-  <w:abstractNum w:abstractNumId="77" w15:restartNumberingAfterBreak="0">
+  <w:abstractNum w:abstractNumId="80" w15:restartNumberingAfterBreak="0">
     <w:nsid w:val="7E990BBB"/>
     <w:multiLevelType w:val="multilevel"/>
     <w:tmpl w:val="8F6EE11E"/>
@@ -23604,7 +24024,7 @@
       </w:rPr>
     </w:lvl>
   </w:abstractNum>
-  <w:abstractNum w:abstractNumId="78" w15:restartNumberingAfterBreak="0">
+  <w:abstractNum w:abstractNumId="81" w15:restartNumberingAfterBreak="0">
     <w:nsid w:val="7F7A38E4"/>
     <w:multiLevelType w:val="multilevel"/>
     <w:tmpl w:val="972293BC"/>
@@ -23753,7 +24173,7 @@
       </w:rPr>
     </w:lvl>
   </w:abstractNum>
-  <w:abstractNum w:abstractNumId="79" w15:restartNumberingAfterBreak="0">
+  <w:abstractNum w:abstractNumId="82" w15:restartNumberingAfterBreak="0">
     <w:nsid w:val="7FCE494C"/>
     <w:multiLevelType w:val="multilevel"/>
     <w:tmpl w:val="73A84D78"/>
@@ -23930,217 +24350,226 @@
     <w:abstractNumId w:val="0"/>
   </w:num>
   <w:num w:numId="10" w16cid:durableId="436365479">
-    <w:abstractNumId w:val="56"/>
+    <w:abstractNumId w:val="58"/>
   </w:num>
   <w:num w:numId="11" w16cid:durableId="1608657800">
-    <w:abstractNumId w:val="46"/>
+    <w:abstractNumId w:val="47"/>
   </w:num>
   <w:num w:numId="12" w16cid:durableId="340163203">
-    <w:abstractNumId w:val="15"/>
+    <w:abstractNumId w:val="16"/>
   </w:num>
   <w:num w:numId="13" w16cid:durableId="1085305812">
-    <w:abstractNumId w:val="17"/>
+    <w:abstractNumId w:val="18"/>
   </w:num>
   <w:num w:numId="14" w16cid:durableId="1732268022">
     <w:abstractNumId w:val="10"/>
   </w:num>
   <w:num w:numId="15" w16cid:durableId="348070596">
-    <w:abstractNumId w:val="20"/>
+    <w:abstractNumId w:val="21"/>
   </w:num>
   <w:num w:numId="16" w16cid:durableId="316998915">
-    <w:abstractNumId w:val="57"/>
+    <w:abstractNumId w:val="59"/>
   </w:num>
   <w:num w:numId="17" w16cid:durableId="641887160">
-    <w:abstractNumId w:val="79"/>
+    <w:abstractNumId w:val="82"/>
   </w:num>
   <w:num w:numId="18" w16cid:durableId="394475956">
-    <w:abstractNumId w:val="67"/>
+    <w:abstractNumId w:val="69"/>
   </w:num>
   <w:num w:numId="19" w16cid:durableId="616450527">
-    <w:abstractNumId w:val="70"/>
+    <w:abstractNumId w:val="73"/>
   </w:num>
   <w:num w:numId="20" w16cid:durableId="1761830477">
+    <w:abstractNumId w:val="33"/>
+  </w:num>
+  <w:num w:numId="21" w16cid:durableId="792097642">
+    <w:abstractNumId w:val="63"/>
+  </w:num>
+  <w:num w:numId="22" w16cid:durableId="1589581315">
+    <w:abstractNumId w:val="71"/>
+  </w:num>
+  <w:num w:numId="23" w16cid:durableId="434445106">
+    <w:abstractNumId w:val="23"/>
+  </w:num>
+  <w:num w:numId="24" w16cid:durableId="1544102137">
+    <w:abstractNumId w:val="80"/>
+  </w:num>
+  <w:num w:numId="25" w16cid:durableId="1971788090">
+    <w:abstractNumId w:val="27"/>
+  </w:num>
+  <w:num w:numId="26" w16cid:durableId="99491129">
+    <w:abstractNumId w:val="76"/>
+  </w:num>
+  <w:num w:numId="27" w16cid:durableId="928655566">
+    <w:abstractNumId w:val="50"/>
+  </w:num>
+  <w:num w:numId="28" w16cid:durableId="484706381">
     <w:abstractNumId w:val="32"/>
   </w:num>
-  <w:num w:numId="21" w16cid:durableId="792097642">
-    <w:abstractNumId w:val="61"/>
+  <w:num w:numId="29" w16cid:durableId="1609698088">
+    <w:abstractNumId w:val="34"/>
   </w:num>
-  <w:num w:numId="22" w16cid:durableId="1589581315">
-    <w:abstractNumId w:val="69"/>
+  <w:num w:numId="30" w16cid:durableId="566889074">
+    <w:abstractNumId w:val="24"/>
   </w:num>
-  <w:num w:numId="23" w16cid:durableId="434445106">
+  <w:num w:numId="31" w16cid:durableId="2031485832">
+    <w:abstractNumId w:val="77"/>
+  </w:num>
+  <w:num w:numId="32" w16cid:durableId="815998725">
+    <w:abstractNumId w:val="28"/>
+  </w:num>
+  <w:num w:numId="33" w16cid:durableId="2129272971">
     <w:abstractNumId w:val="22"/>
   </w:num>
-  <w:num w:numId="24" w16cid:durableId="1544102137">
-    <w:abstractNumId w:val="77"/>
+  <w:num w:numId="34" w16cid:durableId="991712898">
+    <w:abstractNumId w:val="30"/>
   </w:num>
-  <w:num w:numId="25" w16cid:durableId="1971788090">
-    <w:abstractNumId w:val="26"/>
-  </w:num>
-  <w:num w:numId="26" w16cid:durableId="99491129">
-    <w:abstractNumId w:val="73"/>
-  </w:num>
-  <w:num w:numId="27" w16cid:durableId="928655566">
-    <w:abstractNumId w:val="49"/>
-  </w:num>
-  <w:num w:numId="28" w16cid:durableId="484706381">
-    <w:abstractNumId w:val="31"/>
-  </w:num>
-  <w:num w:numId="29" w16cid:durableId="1609698088">
-    <w:abstractNumId w:val="33"/>
-  </w:num>
-  <w:num w:numId="30" w16cid:durableId="566889074">
-    <w:abstractNumId w:val="23"/>
-  </w:num>
-  <w:num w:numId="31" w16cid:durableId="2031485832">
+  <w:num w:numId="35" w16cid:durableId="817306333">
     <w:abstractNumId w:val="74"/>
   </w:num>
-  <w:num w:numId="32" w16cid:durableId="815998725">
-    <w:abstractNumId w:val="27"/>
-  </w:num>
-  <w:num w:numId="33" w16cid:durableId="2129272971">
-    <w:abstractNumId w:val="21"/>
-  </w:num>
-  <w:num w:numId="34" w16cid:durableId="991712898">
-    <w:abstractNumId w:val="29"/>
-  </w:num>
-  <w:num w:numId="35" w16cid:durableId="817306333">
-    <w:abstractNumId w:val="71"/>
-  </w:num>
   <w:num w:numId="36" w16cid:durableId="201990245">
-    <w:abstractNumId w:val="50"/>
+    <w:abstractNumId w:val="52"/>
   </w:num>
   <w:num w:numId="37" w16cid:durableId="1966157437">
     <w:abstractNumId w:val="12"/>
   </w:num>
   <w:num w:numId="38" w16cid:durableId="1590114947">
-    <w:abstractNumId w:val="35"/>
+    <w:abstractNumId w:val="36"/>
   </w:num>
   <w:num w:numId="39" w16cid:durableId="1161503388">
-    <w:abstractNumId w:val="65"/>
+    <w:abstractNumId w:val="67"/>
   </w:num>
   <w:num w:numId="40" w16cid:durableId="243806095">
-    <w:abstractNumId w:val="62"/>
+    <w:abstractNumId w:val="64"/>
   </w:num>
   <w:num w:numId="41" w16cid:durableId="812217381">
-    <w:abstractNumId w:val="40"/>
+    <w:abstractNumId w:val="41"/>
   </w:num>
   <w:num w:numId="42" w16cid:durableId="1668511461">
-    <w:abstractNumId w:val="19"/>
+    <w:abstractNumId w:val="20"/>
   </w:num>
   <w:num w:numId="43" w16cid:durableId="686905467">
-    <w:abstractNumId w:val="76"/>
+    <w:abstractNumId w:val="79"/>
   </w:num>
   <w:num w:numId="44" w16cid:durableId="1577320948">
-    <w:abstractNumId w:val="14"/>
+    <w:abstractNumId w:val="15"/>
   </w:num>
   <w:num w:numId="45" w16cid:durableId="1135836599">
     <w:abstractNumId w:val="13"/>
   </w:num>
   <w:num w:numId="46" w16cid:durableId="1929843979">
-    <w:abstractNumId w:val="24"/>
+    <w:abstractNumId w:val="25"/>
   </w:num>
   <w:num w:numId="47" w16cid:durableId="173148894">
-    <w:abstractNumId w:val="78"/>
+    <w:abstractNumId w:val="81"/>
   </w:num>
   <w:num w:numId="48" w16cid:durableId="870999778">
     <w:abstractNumId w:val="11"/>
   </w:num>
   <w:num w:numId="49" w16cid:durableId="141503188">
+    <w:abstractNumId w:val="46"/>
+  </w:num>
+  <w:num w:numId="50" w16cid:durableId="1080638813">
+    <w:abstractNumId w:val="43"/>
+  </w:num>
+  <w:num w:numId="51" w16cid:durableId="1564028854">
+    <w:abstractNumId w:val="68"/>
+  </w:num>
+  <w:num w:numId="52" w16cid:durableId="150025954">
+    <w:abstractNumId w:val="19"/>
+  </w:num>
+  <w:num w:numId="53" w16cid:durableId="656149426">
+    <w:abstractNumId w:val="37"/>
+  </w:num>
+  <w:num w:numId="54" w16cid:durableId="86968278">
+    <w:abstractNumId w:val="57"/>
+  </w:num>
+  <w:num w:numId="55" w16cid:durableId="929705194">
+    <w:abstractNumId w:val="61"/>
+  </w:num>
+  <w:num w:numId="56" w16cid:durableId="2141025752">
+    <w:abstractNumId w:val="53"/>
+  </w:num>
+  <w:num w:numId="57" w16cid:durableId="1843927379">
+    <w:abstractNumId w:val="29"/>
+  </w:num>
+  <w:num w:numId="58" w16cid:durableId="2070763427">
+    <w:abstractNumId w:val="40"/>
+  </w:num>
+  <w:num w:numId="59" w16cid:durableId="673263076">
+    <w:abstractNumId w:val="44"/>
+  </w:num>
+  <w:num w:numId="60" w16cid:durableId="1584607112">
+    <w:abstractNumId w:val="54"/>
+  </w:num>
+  <w:num w:numId="61" w16cid:durableId="167211375">
+    <w:abstractNumId w:val="26"/>
+  </w:num>
+  <w:num w:numId="62" w16cid:durableId="382801630">
+    <w:abstractNumId w:val="17"/>
+  </w:num>
+  <w:num w:numId="63" w16cid:durableId="223181783">
+    <w:abstractNumId w:val="70"/>
+  </w:num>
+  <w:num w:numId="64" w16cid:durableId="1888686442">
+    <w:abstractNumId w:val="42"/>
+  </w:num>
+  <w:num w:numId="65" w16cid:durableId="1590649640">
+    <w:abstractNumId w:val="48"/>
+  </w:num>
+  <w:num w:numId="66" w16cid:durableId="1404910004">
+    <w:abstractNumId w:val="39"/>
+  </w:num>
+  <w:num w:numId="67" w16cid:durableId="967509711">
     <w:abstractNumId w:val="45"/>
   </w:num>
-  <w:num w:numId="50" w16cid:durableId="1080638813">
-    <w:abstractNumId w:val="42"/>
+  <w:num w:numId="68" w16cid:durableId="1880818606">
+    <w:abstractNumId w:val="62"/>
   </w:num>
-  <w:num w:numId="51" w16cid:durableId="1564028854">
+  <w:num w:numId="69" w16cid:durableId="300811441">
+    <w:abstractNumId w:val="75"/>
+  </w:num>
+  <w:num w:numId="70" w16cid:durableId="1276719220">
     <w:abstractNumId w:val="66"/>
   </w:num>
-  <w:num w:numId="52" w16cid:durableId="150025954">
-    <w:abstractNumId w:val="18"/>
+  <w:num w:numId="71" w16cid:durableId="1904177159">
+    <w:abstractNumId w:val="31"/>
   </w:num>
-  <w:num w:numId="53" w16cid:durableId="656149426">
-    <w:abstractNumId w:val="36"/>
+  <w:num w:numId="72" w16cid:durableId="1686128900">
+    <w:abstractNumId w:val="56"/>
   </w:num>
-  <w:num w:numId="54" w16cid:durableId="86968278">
-    <w:abstractNumId w:val="55"/>
+  <w:num w:numId="73" w16cid:durableId="1887260097">
+    <w:abstractNumId w:val="78"/>
   </w:num>
-  <w:num w:numId="55" w16cid:durableId="929705194">
-    <w:abstractNumId w:val="59"/>
-  </w:num>
-  <w:num w:numId="56" w16cid:durableId="2141025752">
-    <w:abstractNumId w:val="51"/>
-  </w:num>
-  <w:num w:numId="57" w16cid:durableId="1843927379">
-    <w:abstractNumId w:val="28"/>
-  </w:num>
-  <w:num w:numId="58" w16cid:durableId="2070763427">
-    <w:abstractNumId w:val="39"/>
-  </w:num>
-  <w:num w:numId="59" w16cid:durableId="673263076">
-    <w:abstractNumId w:val="43"/>
-  </w:num>
-  <w:num w:numId="60" w16cid:durableId="1584607112">
-    <w:abstractNumId w:val="52"/>
-  </w:num>
-  <w:num w:numId="61" w16cid:durableId="167211375">
-    <w:abstractNumId w:val="25"/>
-  </w:num>
-  <w:num w:numId="62" w16cid:durableId="382801630">
-    <w:abstractNumId w:val="16"/>
-  </w:num>
-  <w:num w:numId="63" w16cid:durableId="223181783">
-    <w:abstractNumId w:val="68"/>
-  </w:num>
-  <w:num w:numId="64" w16cid:durableId="1888686442">
-    <w:abstractNumId w:val="41"/>
-  </w:num>
-  <w:num w:numId="65" w16cid:durableId="1590649640">
-    <w:abstractNumId w:val="47"/>
-  </w:num>
-  <w:num w:numId="66" w16cid:durableId="1404910004">
+  <w:num w:numId="74" w16cid:durableId="1931959968">
     <w:abstractNumId w:val="38"/>
   </w:num>
-  <w:num w:numId="67" w16cid:durableId="967509711">
-    <w:abstractNumId w:val="44"/>
-  </w:num>
-  <w:num w:numId="68" w16cid:durableId="1880818606">
-    <w:abstractNumId w:val="60"/>
-  </w:num>
-  <w:num w:numId="69" w16cid:durableId="300811441">
-    <w:abstractNumId w:val="72"/>
-  </w:num>
-  <w:num w:numId="70" w16cid:durableId="1276719220">
-    <w:abstractNumId w:val="64"/>
-  </w:num>
-  <w:num w:numId="71" w16cid:durableId="1904177159">
-    <w:abstractNumId w:val="30"/>
-  </w:num>
-  <w:num w:numId="72" w16cid:durableId="1686128900">
-    <w:abstractNumId w:val="54"/>
-  </w:num>
-  <w:num w:numId="73" w16cid:durableId="1887260097">
-    <w:abstractNumId w:val="75"/>
-  </w:num>
-  <w:num w:numId="74" w16cid:durableId="1931959968">
-    <w:abstractNumId w:val="37"/>
-  </w:num>
   <w:num w:numId="75" w16cid:durableId="735125074">
-    <w:abstractNumId w:val="63"/>
+    <w:abstractNumId w:val="65"/>
   </w:num>
   <w:num w:numId="76" w16cid:durableId="152180424">
-    <w:abstractNumId w:val="53"/>
+    <w:abstractNumId w:val="55"/>
   </w:num>
   <w:num w:numId="77" w16cid:durableId="1707876440">
     <w:abstractNumId w:val="9"/>
   </w:num>
   <w:num w:numId="78" w16cid:durableId="1414737200">
-    <w:abstractNumId w:val="34"/>
+    <w:abstractNumId w:val="35"/>
   </w:num>
   <w:num w:numId="79" w16cid:durableId="1699160379">
-    <w:abstractNumId w:val="58"/>
+    <w:abstractNumId w:val="60"/>
   </w:num>
   <w:num w:numId="80" w16cid:durableId="2037079569">
-    <w:abstractNumId w:val="48"/>
+    <w:abstractNumId w:val="49"/>
+  </w:num>
+  <w:num w:numId="81" w16cid:durableId="1375229775">
+    <w:abstractNumId w:val="14"/>
+  </w:num>
+  <w:num w:numId="82" w16cid:durableId="1918783073">
+    <w:abstractNumId w:val="72"/>
+  </w:num>
+  <w:num w:numId="83" w16cid:durableId="1434670936">
+    <w:abstractNumId w:val="51"/>
   </w:num>
 </w:numbering>
 </file>
@@ -24748,6 +25177,7 @@
   <w:style w:type="character" w:default="1" w:styleId="DefaultParagraphFont">
     <w:name w:val="Default Paragraph Font"/>
     <w:uiPriority w:val="1"/>
+    <w:semiHidden/>
     <w:unhideWhenUsed/>
   </w:style>
   <w:style w:type="table" w:default="1" w:styleId="TableNormal">

</xml_diff>